<commit_message>
Minor typo updates on D4.2v.06
</commit_message>
<xml_diff>
--- a/D4.2v2/D4.2v0.6.docx
+++ b/D4.2v2/D4.2v0.6.docx
@@ -7,10 +7,10 @@
         <w:pStyle w:val="p1a"/>
         <w:jc w:val="right"/>
       </w:pPr>
-      <w:bookmarkStart w:id="0" w:name="_GoBack"/>
       <w:r>
         <w:rPr>
           <w:noProof/>
+          <w:lang w:val="es-ES"/>
         </w:rPr>
         <w:drawing>
           <wp:anchor distT="0" distB="0" distL="114300" distR="114300" simplePos="0" relativeHeight="251654656" behindDoc="0" locked="0" layoutInCell="1" allowOverlap="1" wp14:anchorId="0A224BFE" wp14:editId="60CA0778">
@@ -72,6 +72,7 @@
       <w:r>
         <w:rPr>
           <w:noProof/>
+          <w:lang w:val="es-ES"/>
         </w:rPr>
         <w:drawing>
           <wp:inline distT="0" distB="0" distL="0" distR="0" wp14:anchorId="418D6946" wp14:editId="690C84BC">
@@ -932,12 +933,12 @@
         </w:numPr>
         <w:spacing w:line="360" w:lineRule="auto"/>
       </w:pPr>
-      <w:bookmarkStart w:id="1" w:name="_Toc361993839"/>
+      <w:bookmarkStart w:id="0" w:name="_Toc361993839"/>
       <w:r>
         <w:lastRenderedPageBreak/>
         <w:t>Wf4Ever Consortium</w:t>
       </w:r>
-      <w:bookmarkEnd w:id="1"/>
+      <w:bookmarkEnd w:id="0"/>
     </w:p>
     <w:p>
       <w:r>
@@ -1593,16 +1594,16 @@
         </w:numPr>
         <w:spacing w:line="360" w:lineRule="auto"/>
       </w:pPr>
-      <w:bookmarkStart w:id="2" w:name="_Toc222567108"/>
-      <w:bookmarkStart w:id="3" w:name="_Toc225320541"/>
-      <w:bookmarkStart w:id="4" w:name="_Toc361993840"/>
+      <w:bookmarkStart w:id="1" w:name="_Toc222567108"/>
+      <w:bookmarkStart w:id="2" w:name="_Toc225320541"/>
+      <w:bookmarkStart w:id="3" w:name="_Toc361993840"/>
       <w:r>
         <w:lastRenderedPageBreak/>
         <w:t>Change Log</w:t>
       </w:r>
+      <w:bookmarkEnd w:id="1"/>
       <w:bookmarkEnd w:id="2"/>
       <w:bookmarkEnd w:id="3"/>
-      <w:bookmarkEnd w:id="4"/>
     </w:p>
     <w:tbl>
       <w:tblPr>
@@ -2243,7 +2244,19 @@
               <w:rPr>
                 <w:color w:val="auto"/>
               </w:rPr>
-              <w:t>18/03/2013</w:t>
+              <w:t>18/0</w:t>
+            </w:r>
+            <w:r>
+              <w:rPr>
+                <w:color w:val="auto"/>
+              </w:rPr>
+              <w:t>7</w:t>
+            </w:r>
+            <w:r>
+              <w:rPr>
+                <w:color w:val="auto"/>
+              </w:rPr>
+              <w:t>/2013</w:t>
             </w:r>
           </w:p>
         </w:tc>
@@ -2299,8 +2312,16 @@
               <w:rPr>
                 <w:color w:val="auto"/>
               </w:rPr>
-              <w:t xml:space="preserve"> of exec summary.</w:t>
+              <w:t xml:space="preserve"> of exec</w:t>
             </w:r>
+            <w:r>
+              <w:rPr>
+                <w:color w:val="auto"/>
+              </w:rPr>
+              <w:t>utive summary</w:t>
+            </w:r>
+            <w:bookmarkStart w:id="4" w:name="_GoBack"/>
+            <w:bookmarkEnd w:id="4"/>
           </w:p>
         </w:tc>
       </w:tr>
@@ -2702,15 +2723,7 @@
         <w:t>updated prototypes of the different integrity and authenticity (I&amp;A) components</w:t>
       </w:r>
       <w:r>
-        <w:t xml:space="preserve"> of the project and provides a summary of the updated implementation of the I&amp;</w:t>
-      </w:r>
-      <w:proofErr w:type="gramStart"/>
-      <w:r>
-        <w:t>A</w:t>
-      </w:r>
-      <w:proofErr w:type="gramEnd"/>
-      <w:r>
-        <w:t xml:space="preserve"> evaluation tools developed during the phase II. </w:t>
+        <w:t xml:space="preserve"> of the project and provides a summary of the updated implementation of the I&amp;A evaluation tools developed during the phase II. </w:t>
       </w:r>
       <w:r>
         <w:t xml:space="preserve"> </w:t>
@@ -2796,15 +2809,7 @@
     </w:p>
     <w:p>
       <w:r>
-        <w:t>Updates to work on I&amp;</w:t>
-      </w:r>
-      <w:proofErr w:type="gramStart"/>
-      <w:r>
-        <w:t>A</w:t>
-      </w:r>
-      <w:proofErr w:type="gramEnd"/>
-      <w:r>
-        <w:t xml:space="preserve"> evaluation are described, based on </w:t>
+        <w:t xml:space="preserve">Updates to work on I&amp;A evaluation are described, based on </w:t>
       </w:r>
       <w:r>
         <w:t xml:space="preserve">quality evaluation of a </w:t>
@@ -7461,15 +7466,7 @@
         <w:t>been made accessible to the community for</w:t>
       </w:r>
       <w:r>
-        <w:t xml:space="preserve"> the main purpose of providing a suitable number of </w:t>
-      </w:r>
-      <w:proofErr w:type="gramStart"/>
-      <w:r>
-        <w:t>provenance</w:t>
-      </w:r>
-      <w:proofErr w:type="gramEnd"/>
-      <w:r>
-        <w:t xml:space="preserve"> of workflow results samples for benchmarking (e.g. extraction of macros, or identification of similar workflows based on their provenance of workflow results).</w:t>
+        <w:t xml:space="preserve"> the main purpose of providing a suitable number of provenance of workflow results samples for benchmarking (e.g. extraction of macros, or identification of similar workflows based on their provenance of workflow results).</w:t>
       </w:r>
       <w:r>
         <w:t xml:space="preserve"> It is worth highlighting that the above mentioned</w:t>
@@ -7684,15 +7681,7 @@
         <w:t>, we</w:t>
       </w:r>
       <w:r>
-        <w:t xml:space="preserve"> started the evaluation process which will be also finished before M36 and fully included in the deliverable D4.3. </w:t>
-      </w:r>
-      <w:proofErr w:type="gramStart"/>
-      <w:r>
-        <w:t>“Final evaluation report of the workflow integrity and authenticity maintenance”.</w:t>
-      </w:r>
-      <w:proofErr w:type="gramEnd"/>
-      <w:r>
-        <w:t xml:space="preserve"> </w:t>
+        <w:t xml:space="preserve"> started the evaluation process which will be also finished before M36 and fully included in the deliverable D4.3. “Final evaluation report of the workflow integrity and authenticity maintenance”. </w:t>
       </w:r>
     </w:p>
     <w:p>
@@ -7742,15 +7731,7 @@
         <w:t xml:space="preserve"> dimensions</w:t>
       </w:r>
       <w:r>
-        <w:t>) present our current design and implementation of the I&amp;</w:t>
-      </w:r>
-      <w:proofErr w:type="gramStart"/>
-      <w:r>
-        <w:t>A</w:t>
-      </w:r>
-      <w:proofErr w:type="gramEnd"/>
-      <w:r>
-        <w:t xml:space="preserve"> evaluation components and how they have been integrated with other components of the project in the context of the Wf4Ever architecture. Finally Section 6 presents our conclusions including a summary of this work and our plan for the next phase of the project (M36).</w:t>
+        <w:t>) present our current design and implementation of the I&amp;A evaluation components and how they have been integrated with other components of the project in the context of the Wf4Ever architecture. Finally Section 6 presents our conclusions including a summary of this work and our plan for the next phase of the project (M36).</w:t>
       </w:r>
     </w:p>
     <w:p>
@@ -7884,23 +7865,7 @@
           <w:lang w:eastAsia="ar-SA"/>
         </w:rPr>
         <w:lastRenderedPageBreak/>
-        <w:t xml:space="preserve">The system operates in the environment of the World Wide Web, supporting normal Web capabilities of retrieval, linking, etc. As such, URIs </w:t>
-      </w:r>
-      <w:proofErr w:type="gramStart"/>
-      <w:r>
-        <w:rPr>
-          <w:rFonts w:cs="Arial"/>
-          <w:lang w:eastAsia="ar-SA"/>
-        </w:rPr>
-        <w:t>are</w:t>
-      </w:r>
-      <w:proofErr w:type="gramEnd"/>
-      <w:r>
-        <w:rPr>
-          <w:rFonts w:cs="Arial"/>
-          <w:lang w:eastAsia="ar-SA"/>
-        </w:rPr>
-        <w:t xml:space="preserve"> used to denote arbitrary concepts, object types, etc. Concepts and entities manipulated by Wf4Ever are preferably identified us</w:t>
+        <w:t>The system operates in the environment of the World Wide Web, supporting normal Web capabilities of retrieval, linking, etc. As such, URIs are used to denote arbitrary concepts, object types, etc. Concepts and entities manipulated by Wf4Ever are preferably identified us</w:t>
       </w:r>
       <w:r>
         <w:rPr>
@@ -8372,8 +8337,8 @@
           <w:rFonts w:cs="Arial"/>
         </w:rPr>
       </w:pPr>
-      <w:bookmarkStart w:id="19" w:name="_Ref331415386"/>
-      <w:bookmarkStart w:id="20" w:name="_Toc361993847"/>
+      <w:bookmarkStart w:id="19" w:name="_Toc361993847"/>
+      <w:bookmarkStart w:id="20" w:name="_Ref331415386"/>
       <w:r>
         <w:rPr>
           <w:rFonts w:cs="Arial"/>
@@ -8381,7 +8346,7 @@
         <w:lastRenderedPageBreak/>
         <w:t>Provenance</w:t>
       </w:r>
-      <w:bookmarkEnd w:id="20"/>
+      <w:bookmarkEnd w:id="19"/>
       <w:r>
         <w:rPr>
           <w:rFonts w:cs="Arial"/>
@@ -8392,7 +8357,7 @@
       <w:bookmarkEnd w:id="16"/>
       <w:bookmarkEnd w:id="17"/>
       <w:bookmarkEnd w:id="18"/>
-      <w:bookmarkEnd w:id="19"/>
+      <w:bookmarkEnd w:id="20"/>
     </w:p>
     <w:p>
       <w:pPr>
@@ -9489,6 +9454,7 @@
       <w:r>
         <w:rPr>
           <w:noProof/>
+          <w:lang w:val="es-ES"/>
         </w:rPr>
         <w:drawing>
           <wp:inline distT="0" distB="0" distL="0" distR="0" wp14:anchorId="204D0620" wp14:editId="45F0CDB2">
@@ -9577,21 +9543,7 @@
           <w:rFonts w:cs="Arial"/>
         </w:rPr>
         <w:lastRenderedPageBreak/>
-        <w:t>The provenance resource itself (the rdfg</w:t>
-      </w:r>
-      <w:proofErr w:type="gramStart"/>
-      <w:r>
-        <w:rPr>
-          <w:rFonts w:cs="Arial"/>
-        </w:rPr>
-        <w:t>:Graph</w:t>
-      </w:r>
-      <w:proofErr w:type="gramEnd"/>
-      <w:r>
-        <w:rPr>
-          <w:rFonts w:cs="Arial"/>
-        </w:rPr>
-        <w:t xml:space="preserve"> value) need not be part of the RO aggregation (i.e. it may be an external resource), but for practical </w:t>
+        <w:t xml:space="preserve">The provenance resource itself (the rdfg:Graph value) need not be part of the RO aggregation (i.e. it may be an external resource), but for practical </w:t>
       </w:r>
       <w:r>
         <w:rPr>
@@ -9830,6 +9782,7 @@
       <w:r>
         <w:rPr>
           <w:noProof/>
+          <w:lang w:val="es-ES"/>
         </w:rPr>
         <w:drawing>
           <wp:inline distT="0" distB="0" distL="0" distR="0" wp14:anchorId="420FF7DC" wp14:editId="79A496B9">
@@ -9886,7 +9839,6 @@
       <w:r>
         <w:fldChar w:fldCharType="separate"/>
       </w:r>
-      <w:proofErr w:type="gramStart"/>
       <w:r>
         <w:rPr>
           <w:noProof/>
@@ -9907,7 +9859,6 @@
         <w:t xml:space="preserve"> provenance diagram</w:t>
       </w:r>
       <w:bookmarkEnd w:id="28"/>
-      <w:proofErr w:type="gramEnd"/>
     </w:p>
     <w:p/>
     <w:p>
@@ -10331,6 +10282,7 @@
       <w:r>
         <w:rPr>
           <w:noProof/>
+          <w:lang w:val="es-ES"/>
         </w:rPr>
         <w:drawing>
           <wp:inline distT="0" distB="0" distL="0" distR="0" wp14:anchorId="3A373550" wp14:editId="73050C82">
@@ -10387,7 +10339,6 @@
       <w:r>
         <w:fldChar w:fldCharType="separate"/>
       </w:r>
-      <w:proofErr w:type="gramStart"/>
       <w:r>
         <w:rPr>
           <w:noProof/>
@@ -10401,7 +10352,6 @@
       <w:r>
         <w:t xml:space="preserve"> Taverna provenance architecture</w:t>
       </w:r>
-      <w:proofErr w:type="gramEnd"/>
       <w:r>
         <w:t>.</w:t>
       </w:r>
@@ -11133,19 +11083,11 @@
       <w:r>
         <w:fldChar w:fldCharType="end"/>
       </w:r>
-      <w:proofErr w:type="gramStart"/>
-      <w:r>
-        <w:rPr>
-          <w:rFonts w:cs="Arial"/>
-        </w:rPr>
-        <w:t>,and</w:t>
-      </w:r>
-      <w:proofErr w:type="gramEnd"/>
-      <w:r>
-        <w:rPr>
-          <w:rFonts w:cs="Arial"/>
-        </w:rPr>
-        <w:t xml:space="preserve"> some e</w:t>
+      <w:r>
+        <w:rPr>
+          <w:rFonts w:cs="Arial"/>
+        </w:rPr>
+        <w:t>,and some e</w:t>
       </w:r>
       <w:r>
         <w:rPr>
@@ -11207,21 +11149,7 @@
         <w:rPr>
           <w:rFonts w:cs="Arial"/>
         </w:rPr>
-        <w:t xml:space="preserve">he Taverna provenance support was </w:t>
-      </w:r>
-      <w:proofErr w:type="gramStart"/>
-      <w:r>
-        <w:rPr>
-          <w:rFonts w:cs="Arial"/>
-        </w:rPr>
-        <w:t>key</w:t>
-      </w:r>
-      <w:proofErr w:type="gramEnd"/>
-      <w:r>
-        <w:rPr>
-          <w:rFonts w:cs="Arial"/>
-        </w:rPr>
-        <w:t xml:space="preserve"> for generating the PROV-corpus as explained in the </w:t>
+        <w:t xml:space="preserve">he Taverna provenance support was key for generating the PROV-corpus as explained in the </w:t>
       </w:r>
       <w:r>
         <w:rPr>
@@ -11234,6 +11162,7 @@
       <w:r>
         <w:rPr>
           <w:noProof/>
+          <w:lang w:val="es-ES"/>
         </w:rPr>
         <w:lastRenderedPageBreak/>
         <w:drawing>
@@ -11510,6 +11439,7 @@
       <w:r>
         <w:rPr>
           <w:noProof/>
+          <w:lang w:val="es-ES"/>
         </w:rPr>
         <w:lastRenderedPageBreak/>
         <w:drawing>
@@ -11567,7 +11497,6 @@
       <w:r>
         <w:fldChar w:fldCharType="separate"/>
       </w:r>
-      <w:proofErr w:type="gramStart"/>
       <w:r>
         <w:rPr>
           <w:noProof/>
@@ -11588,7 +11517,6 @@
         <w:t xml:space="preserve"> visualization at RO Portal</w:t>
       </w:r>
       <w:bookmarkEnd w:id="37"/>
-      <w:proofErr w:type="gramEnd"/>
     </w:p>
     <w:p>
       <w:pPr>
@@ -11598,14 +11526,12 @@
           <w:b/>
         </w:rPr>
       </w:pPr>
-      <w:proofErr w:type="gramStart"/>
       <w:r>
         <w:rPr>
           <w:b/>
         </w:rPr>
         <w:t>myExperiment</w:t>
       </w:r>
-      <w:proofErr w:type="gramEnd"/>
     </w:p>
     <w:p>
       <w:pPr>
@@ -11776,6 +11702,7 @@
       <w:r>
         <w:rPr>
           <w:noProof/>
+          <w:lang w:val="es-ES"/>
         </w:rPr>
         <w:lastRenderedPageBreak/>
         <w:drawing>
@@ -12555,6 +12482,7 @@
       <w:r>
         <w:rPr>
           <w:noProof/>
+          <w:lang w:val="es-ES"/>
         </w:rPr>
         <w:lastRenderedPageBreak/>
         <w:drawing>
@@ -12612,7 +12540,6 @@
       <w:r>
         <w:fldChar w:fldCharType="separate"/>
       </w:r>
-      <w:proofErr w:type="gramStart"/>
       <w:r>
         <w:rPr>
           <w:noProof/>
@@ -12627,7 +12554,6 @@
         <w:t xml:space="preserve"> Provenance verification for quality assesment</w:t>
       </w:r>
       <w:bookmarkEnd w:id="41"/>
-      <w:proofErr w:type="gramEnd"/>
     </w:p>
     <w:p>
       <w:pPr>
@@ -13925,7 +13851,6 @@
           <w:rFonts w:cs="Arial"/>
         </w:rPr>
       </w:pPr>
-      <w:proofErr w:type="gramStart"/>
       <w:r>
         <w:rPr>
           <w:rFonts w:cs="Arial"/>
@@ -13938,7 +13863,6 @@
         </w:rPr>
         <w:t>iscovery</w:t>
       </w:r>
-      <w:proofErr w:type="gramEnd"/>
       <w:r>
         <w:rPr>
           <w:rFonts w:cs="Arial"/>
@@ -14122,22 +14046,13 @@
           <w:lang w:val="en-GB"/>
         </w:rPr>
       </w:pPr>
-      <w:proofErr w:type="gramStart"/>
       <w:r>
         <w:rPr>
           <w:rFonts w:ascii="Arial" w:hAnsi="Arial" w:cs="Arial"/>
           <w:lang w:val="en-GB"/>
         </w:rPr>
         <w:lastRenderedPageBreak/>
-        <w:t>and</w:t>
-      </w:r>
-      <w:proofErr w:type="gramEnd"/>
-      <w:r>
-        <w:rPr>
-          <w:rFonts w:ascii="Arial" w:hAnsi="Arial" w:cs="Arial"/>
-          <w:lang w:val="en-GB"/>
-        </w:rPr>
-        <w:t xml:space="preserve"> allows answering</w:t>
+        <w:t>and allows answering</w:t>
       </w:r>
       <w:r>
         <w:rPr>
@@ -14169,7 +14084,6 @@
           <w:rFonts w:cs="Arial"/>
         </w:rPr>
       </w:pPr>
-      <w:proofErr w:type="gramStart"/>
       <w:r>
         <w:rPr>
           <w:rFonts w:cs="Arial"/>
@@ -14180,14 +14094,7 @@
         <w:rPr>
           <w:rFonts w:cs="Arial"/>
         </w:rPr>
-        <w:t>hat</w:t>
-      </w:r>
-      <w:proofErr w:type="gramEnd"/>
-      <w:r>
-        <w:rPr>
-          <w:rFonts w:cs="Arial"/>
-        </w:rPr>
-        <w:t xml:space="preserve"> are the workflow runs available, and what is their start and end time?</w:t>
+        <w:t>hat are the workflow runs available, and what is their start and end time?</w:t>
       </w:r>
       <w:r>
         <w:rPr>
@@ -14214,7 +14121,6 @@
           <w:rFonts w:cs="Arial"/>
         </w:rPr>
       </w:pPr>
-      <w:proofErr w:type="gramStart"/>
       <w:r>
         <w:rPr>
           <w:rFonts w:cs="Arial"/>
@@ -14225,14 +14131,7 @@
         <w:rPr>
           <w:rFonts w:cs="Arial"/>
         </w:rPr>
-        <w:t>hat</w:t>
-      </w:r>
-      <w:proofErr w:type="gramEnd"/>
-      <w:r>
-        <w:rPr>
-          <w:rFonts w:cs="Arial"/>
-        </w:rPr>
-        <w:t xml:space="preserve"> are the workflow runs associated with a given workflow template, and how many of them failed?</w:t>
+        <w:t>hat are the workflow runs associated with a given workflow template, and how many of them failed?</w:t>
       </w:r>
       <w:r>
         <w:rPr>
@@ -14259,7 +14158,6 @@
           <w:rFonts w:cs="Arial"/>
         </w:rPr>
       </w:pPr>
-      <w:proofErr w:type="gramStart"/>
       <w:r>
         <w:rPr>
           <w:rFonts w:cs="Arial"/>
@@ -14270,14 +14168,7 @@
         <w:rPr>
           <w:rFonts w:cs="Arial"/>
         </w:rPr>
-        <w:t>hat</w:t>
-      </w:r>
-      <w:proofErr w:type="gramEnd"/>
-      <w:r>
-        <w:rPr>
-          <w:rFonts w:cs="Arial"/>
-        </w:rPr>
-        <w:t xml:space="preserve"> are the workflow runs of a given workflow template, and what are the inputs they used and the outputs they generated?</w:t>
+        <w:t>hat are the workflow runs of a given workflow template, and what are the inputs they used and the outputs they generated?</w:t>
       </w:r>
       <w:r>
         <w:rPr>
@@ -14378,7 +14269,6 @@
           <w:rFonts w:cs="Arial"/>
         </w:rPr>
       </w:pPr>
-      <w:proofErr w:type="gramStart"/>
       <w:r>
         <w:rPr>
           <w:rFonts w:cs="Arial"/>
@@ -14389,14 +14279,7 @@
         <w:rPr>
           <w:rFonts w:cs="Arial"/>
         </w:rPr>
-        <w:t>hat</w:t>
-      </w:r>
-      <w:proofErr w:type="gramEnd"/>
-      <w:r>
-        <w:rPr>
-          <w:rFonts w:cs="Arial"/>
-        </w:rPr>
-        <w:t xml:space="preserve"> are the services invoked as a result of a given workflow run?</w:t>
+        <w:t>hat are the services invoked as a result of a given workflow run?</w:t>
       </w:r>
       <w:r>
         <w:rPr>
@@ -14431,21 +14314,12 @@
           <w:lang w:val="en-GB"/>
         </w:rPr>
       </w:pPr>
-      <w:proofErr w:type="gramStart"/>
-      <w:r>
-        <w:rPr>
-          <w:rFonts w:ascii="Arial" w:hAnsi="Arial" w:cs="Arial"/>
-          <w:lang w:val="en-GB"/>
-        </w:rPr>
-        <w:t>which</w:t>
-      </w:r>
-      <w:proofErr w:type="gramEnd"/>
-      <w:r>
-        <w:rPr>
-          <w:rFonts w:ascii="Arial" w:hAnsi="Arial" w:cs="Arial"/>
-          <w:lang w:val="en-GB"/>
-        </w:rPr>
-        <w:t xml:space="preserve"> have been assembled as a set of queries. Also, par</w:t>
+      <w:r>
+        <w:rPr>
+          <w:rFonts w:ascii="Arial" w:hAnsi="Arial" w:cs="Arial"/>
+          <w:lang w:val="en-GB"/>
+        </w:rPr>
+        <w:t>which have been assembled as a set of queries. Also, par</w:t>
       </w:r>
       <w:r>
         <w:rPr>
@@ -14754,7 +14628,6 @@
         <w:rPr>
           <w:noProof/>
           <w:color w:val="auto"/>
-          <w:lang w:val="en-GB"/>
         </w:rPr>
         <w:drawing>
           <wp:inline distT="0" distB="0" distL="0" distR="0" wp14:anchorId="0C97310F" wp14:editId="1F41C88B">
@@ -15001,23 +14874,7 @@
           <w:rFonts w:cs="Arial"/>
           <w:lang w:eastAsia="ar-SA"/>
         </w:rPr>
-        <w:t xml:space="preserve">into a number of </w:t>
-      </w:r>
-      <w:proofErr w:type="gramStart"/>
-      <w:r>
-        <w:rPr>
-          <w:rFonts w:cs="Arial"/>
-          <w:lang w:eastAsia="ar-SA"/>
-        </w:rPr>
-        <w:t>boolean</w:t>
-      </w:r>
-      <w:proofErr w:type="gramEnd"/>
-      <w:r>
-        <w:rPr>
-          <w:rFonts w:cs="Arial"/>
-          <w:lang w:eastAsia="ar-SA"/>
-        </w:rPr>
-        <w:t xml:space="preserve"> values indicating whether the speciﬁed requirements</w:t>
+        <w:t>into a number of boolean values indicating whether the speciﬁed requirements</w:t>
       </w:r>
       <w:r>
         <w:rPr>
@@ -16020,19 +15877,11 @@
           <w:rFonts w:cs="Arial"/>
         </w:rPr>
       </w:pPr>
-      <w:proofErr w:type="gramStart"/>
-      <w:r>
-        <w:rPr>
-          <w:rFonts w:cs="Arial"/>
-        </w:rPr>
-        <w:t>created</w:t>
-      </w:r>
-      <w:proofErr w:type="gramEnd"/>
-      <w:r>
-        <w:rPr>
-          <w:rFonts w:cs="Arial"/>
-        </w:rPr>
-        <w:t xml:space="preserve"> new checklist designs using the Minim model for myExperiment RO quality display, based on scenarios articulated by Wf4Ever project user partners, and incorporated checklist evaluation into work on RO stability and reliability evaluation (described below).</w:t>
+      <w:r>
+        <w:rPr>
+          <w:rFonts w:cs="Arial"/>
+        </w:rPr>
+        <w:t>created new checklist designs using the Minim model for myExperiment RO quality display, based on scenarios articulated by Wf4Ever project user partners, and incorporated checklist evaluation into work on RO stability and reliability evaluation (described below).</w:t>
       </w:r>
     </w:p>
     <w:p>
@@ -16667,7 +16516,6 @@
         </w:rPr>
         <w:t xml:space="preserve"> reviewing an experiment </w:t>
       </w:r>
-      <w:proofErr w:type="gramStart"/>
       <w:r>
         <w:rPr>
           <w:rFonts w:ascii="Arial" w:hAnsi="Arial" w:cs="Arial"/>
@@ -16680,15 +16528,7 @@
           <w:rFonts w:ascii="Arial" w:hAnsi="Arial" w:cs="Arial"/>
           <w:lang w:val="en-GB"/>
         </w:rPr>
-        <w:t xml:space="preserve"> different</w:t>
-      </w:r>
-      <w:proofErr w:type="gramEnd"/>
-      <w:r>
-        <w:rPr>
-          <w:rFonts w:ascii="Arial" w:hAnsi="Arial" w:cs="Arial"/>
-          <w:lang w:val="en-GB"/>
-        </w:rPr>
-        <w:t xml:space="preserve"> from those for a </w:t>
+        <w:t xml:space="preserve"> different from those for a </w:t>
       </w:r>
       <w:r>
         <w:rPr>
@@ -16867,6 +16707,7 @@
       <w:r>
         <w:rPr>
           <w:noProof/>
+          <w:lang w:val="es-ES"/>
         </w:rPr>
         <w:drawing>
           <wp:inline distT="0" distB="0" distL="0" distR="0" wp14:anchorId="39B749E6" wp14:editId="479AC862">
@@ -17089,27 +16930,13 @@
         <w:rPr>
           <w:rFonts w:cs="Arial"/>
         </w:rPr>
-        <w:t>minim</w:t>
-      </w:r>
-      <w:proofErr w:type="gramStart"/>
-      <w:r>
-        <w:rPr>
-          <w:rFonts w:cs="Arial"/>
-        </w:rPr>
-        <w:t>:</w:t>
-      </w:r>
-      <w:r>
-        <w:rPr>
-          <w:rFonts w:cs="Arial"/>
-        </w:rPr>
-        <w:t>hasMustRequirement</w:t>
-      </w:r>
-      <w:proofErr w:type="gramEnd"/>
-      <w:r>
-        <w:rPr>
-          <w:rFonts w:cs="Arial"/>
-        </w:rPr>
-        <w:t>), desirable (</w:t>
+        <w:t>minim:</w:t>
+      </w:r>
+      <w:r>
+        <w:rPr>
+          <w:rFonts w:cs="Arial"/>
+        </w:rPr>
+        <w:t>hasMustRequirement), desirable (</w:t>
       </w:r>
       <w:r>
         <w:rPr>
@@ -17269,6 +17096,7 @@
       <w:r>
         <w:rPr>
           <w:noProof/>
+          <w:lang w:val="es-ES"/>
         </w:rPr>
         <w:drawing>
           <wp:inline distT="0" distB="0" distL="0" distR="0" wp14:anchorId="18062A8D" wp14:editId="3F9B199F">
@@ -17425,6 +17253,7 @@
       <w:r>
         <w:rPr>
           <w:noProof/>
+          <w:lang w:val="es-ES"/>
         </w:rPr>
         <w:lastRenderedPageBreak/>
         <w:drawing>
@@ -17905,6 +17734,7 @@
       <w:r>
         <w:rPr>
           <w:noProof/>
+          <w:lang w:val="es-ES"/>
         </w:rPr>
         <w:drawing>
           <wp:inline distT="0" distB="0" distL="0" distR="0" wp14:anchorId="5819BD01" wp14:editId="6E74AB39">
@@ -18510,7 +18340,6 @@
         </w:rPr>
         <w:t xml:space="preserve">Minim requirement </w:t>
       </w:r>
-      <w:proofErr w:type="gramStart"/>
       <w:r>
         <w:rPr>
           <w:rFonts w:cs="Arial"/>
@@ -18523,7 +18352,6 @@
         </w:rPr>
         <w:t>s</w:t>
       </w:r>
-      <w:proofErr w:type="gramEnd"/>
       <w:r>
         <w:rPr>
           <w:rFonts w:cs="Arial"/>
@@ -18561,7 +18389,6 @@
           <w:lang w:val="en-GB"/>
         </w:rPr>
       </w:pPr>
-      <w:proofErr w:type="gramStart"/>
       <w:r>
         <w:rPr>
           <w:rStyle w:val="CdigoHTML"/>
@@ -18571,19 +18398,7 @@
           <w:bdr w:val="none" w:sz="0" w:space="0" w:color="auto" w:frame="1"/>
           <w:lang w:val="en-GB"/>
         </w:rPr>
-        <w:t>:Synonym</w:t>
-      </w:r>
-      <w:proofErr w:type="gramEnd"/>
-      <w:r>
-        <w:rPr>
-          <w:rStyle w:val="CdigoHTML"/>
-          <w:rFonts w:ascii="Consolas" w:hAnsi="Consolas" w:cs="Consolas"/>
-          <w:sz w:val="18"/>
-          <w:szCs w:val="18"/>
-          <w:bdr w:val="none" w:sz="0" w:space="0" w:color="auto" w:frame="1"/>
-          <w:lang w:val="en-GB"/>
-        </w:rPr>
-        <w:t xml:space="preserve"> a minim:Requirement ;</w:t>
+        <w:t>:Synonym a minim:Requirement ;</w:t>
       </w:r>
     </w:p>
     <w:p>
@@ -18610,31 +18425,7 @@
           <w:bdr w:val="none" w:sz="0" w:space="0" w:color="auto" w:frame="1"/>
           <w:lang w:val="en-GB"/>
         </w:rPr>
-        <w:t xml:space="preserve">  </w:t>
-      </w:r>
-      <w:proofErr w:type="gramStart"/>
-      <w:r>
-        <w:rPr>
-          <w:rStyle w:val="CdigoHTML"/>
-          <w:rFonts w:ascii="Consolas" w:hAnsi="Consolas" w:cs="Consolas"/>
-          <w:sz w:val="18"/>
-          <w:szCs w:val="18"/>
-          <w:bdr w:val="none" w:sz="0" w:space="0" w:color="auto" w:frame="1"/>
-          <w:lang w:val="en-GB"/>
-        </w:rPr>
-        <w:t>minim:</w:t>
-      </w:r>
-      <w:proofErr w:type="gramEnd"/>
-      <w:r>
-        <w:rPr>
-          <w:rStyle w:val="CdigoHTML"/>
-          <w:rFonts w:ascii="Consolas" w:hAnsi="Consolas" w:cs="Consolas"/>
-          <w:sz w:val="18"/>
-          <w:szCs w:val="18"/>
-          <w:bdr w:val="none" w:sz="0" w:space="0" w:color="auto" w:frame="1"/>
-          <w:lang w:val="en-GB"/>
-        </w:rPr>
-        <w:t>isDerivedBy</w:t>
+        <w:t xml:space="preserve">  minim:isDerivedBy</w:t>
       </w:r>
     </w:p>
     <w:p>
@@ -18661,31 +18452,7 @@
           <w:bdr w:val="none" w:sz="0" w:space="0" w:color="auto" w:frame="1"/>
           <w:lang w:val="en-GB"/>
         </w:rPr>
-        <w:t xml:space="preserve">    </w:t>
-      </w:r>
-      <w:proofErr w:type="gramStart"/>
-      <w:r>
-        <w:rPr>
-          <w:rStyle w:val="CdigoHTML"/>
-          <w:rFonts w:ascii="Consolas" w:hAnsi="Consolas" w:cs="Consolas"/>
-          <w:sz w:val="18"/>
-          <w:szCs w:val="18"/>
-          <w:bdr w:val="none" w:sz="0" w:space="0" w:color="auto" w:frame="1"/>
-          <w:lang w:val="en-GB"/>
-        </w:rPr>
-        <w:t>[ a</w:t>
-      </w:r>
-      <w:proofErr w:type="gramEnd"/>
-      <w:r>
-        <w:rPr>
-          <w:rStyle w:val="CdigoHTML"/>
-          <w:rFonts w:ascii="Consolas" w:hAnsi="Consolas" w:cs="Consolas"/>
-          <w:sz w:val="18"/>
-          <w:szCs w:val="18"/>
-          <w:bdr w:val="none" w:sz="0" w:space="0" w:color="auto" w:frame="1"/>
-          <w:lang w:val="en-GB"/>
-        </w:rPr>
-        <w:t xml:space="preserve"> minim:QueryTestRule ;</w:t>
+        <w:t xml:space="preserve">    [ a minim:QueryTestRule ;</w:t>
       </w:r>
     </w:p>
     <w:p>
@@ -18712,31 +18479,7 @@
           <w:bdr w:val="none" w:sz="0" w:space="0" w:color="auto" w:frame="1"/>
           <w:lang w:val="en-GB"/>
         </w:rPr>
-        <w:t xml:space="preserve">      </w:t>
-      </w:r>
-      <w:proofErr w:type="gramStart"/>
-      <w:r>
-        <w:rPr>
-          <w:rStyle w:val="CdigoHTML"/>
-          <w:rFonts w:ascii="Consolas" w:hAnsi="Consolas" w:cs="Consolas"/>
-          <w:sz w:val="18"/>
-          <w:szCs w:val="18"/>
-          <w:bdr w:val="none" w:sz="0" w:space="0" w:color="auto" w:frame="1"/>
-          <w:lang w:val="en-GB"/>
-        </w:rPr>
-        <w:t>minim:</w:t>
-      </w:r>
-      <w:proofErr w:type="gramEnd"/>
-      <w:r>
-        <w:rPr>
-          <w:rStyle w:val="CdigoHTML"/>
-          <w:rFonts w:ascii="Consolas" w:hAnsi="Consolas" w:cs="Consolas"/>
-          <w:sz w:val="18"/>
-          <w:szCs w:val="18"/>
-          <w:bdr w:val="none" w:sz="0" w:space="0" w:color="auto" w:frame="1"/>
-          <w:lang w:val="en-GB"/>
-        </w:rPr>
-        <w:t>query</w:t>
+        <w:t xml:space="preserve">      minim:query</w:t>
       </w:r>
     </w:p>
     <w:p>
@@ -18763,31 +18506,7 @@
           <w:bdr w:val="none" w:sz="0" w:space="0" w:color="auto" w:frame="1"/>
           <w:lang w:val="en-GB"/>
         </w:rPr>
-        <w:t xml:space="preserve">        </w:t>
-      </w:r>
-      <w:proofErr w:type="gramStart"/>
-      <w:r>
-        <w:rPr>
-          <w:rStyle w:val="CdigoHTML"/>
-          <w:rFonts w:ascii="Consolas" w:hAnsi="Consolas" w:cs="Consolas"/>
-          <w:sz w:val="18"/>
-          <w:szCs w:val="18"/>
-          <w:bdr w:val="none" w:sz="0" w:space="0" w:color="auto" w:frame="1"/>
-          <w:lang w:val="en-GB"/>
-        </w:rPr>
-        <w:t>[ a</w:t>
-      </w:r>
-      <w:proofErr w:type="gramEnd"/>
-      <w:r>
-        <w:rPr>
-          <w:rStyle w:val="CdigoHTML"/>
-          <w:rFonts w:ascii="Consolas" w:hAnsi="Consolas" w:cs="Consolas"/>
-          <w:sz w:val="18"/>
-          <w:szCs w:val="18"/>
-          <w:bdr w:val="none" w:sz="0" w:space="0" w:color="auto" w:frame="1"/>
-          <w:lang w:val="en-GB"/>
-        </w:rPr>
-        <w:t xml:space="preserve"> minim:SparqlQuery ;</w:t>
+        <w:t xml:space="preserve">        [ a minim:SparqlQuery ;</w:t>
       </w:r>
     </w:p>
     <w:p>
@@ -18814,31 +18533,7 @@
           <w:bdr w:val="none" w:sz="0" w:space="0" w:color="auto" w:frame="1"/>
           <w:lang w:val="en-GB"/>
         </w:rPr>
-        <w:t xml:space="preserve">          </w:t>
-      </w:r>
-      <w:proofErr w:type="gramStart"/>
-      <w:r>
-        <w:rPr>
-          <w:rStyle w:val="CdigoHTML"/>
-          <w:rFonts w:ascii="Consolas" w:hAnsi="Consolas" w:cs="Consolas"/>
-          <w:sz w:val="18"/>
-          <w:szCs w:val="18"/>
-          <w:bdr w:val="none" w:sz="0" w:space="0" w:color="auto" w:frame="1"/>
-          <w:lang w:val="en-GB"/>
-        </w:rPr>
-        <w:t>minim:</w:t>
-      </w:r>
-      <w:proofErr w:type="gramEnd"/>
-      <w:r>
-        <w:rPr>
-          <w:rStyle w:val="CdigoHTML"/>
-          <w:rFonts w:ascii="Consolas" w:hAnsi="Consolas" w:cs="Consolas"/>
-          <w:sz w:val="18"/>
-          <w:szCs w:val="18"/>
-          <w:bdr w:val="none" w:sz="0" w:space="0" w:color="auto" w:frame="1"/>
-          <w:lang w:val="en-GB"/>
-        </w:rPr>
-        <w:t>sparql_query "?targetres chembox:OtherNames ?value" ;</w:t>
+        <w:t xml:space="preserve">          minim:sparql_query "?targetres chembox:OtherNames ?value" ;</w:t>
       </w:r>
     </w:p>
     <w:p>
@@ -18892,31 +18587,7 @@
           <w:bdr w:val="none" w:sz="0" w:space="0" w:color="auto" w:frame="1"/>
           <w:lang w:val="en-GB"/>
         </w:rPr>
-        <w:t xml:space="preserve">      </w:t>
-      </w:r>
-      <w:proofErr w:type="gramStart"/>
-      <w:r>
-        <w:rPr>
-          <w:rStyle w:val="CdigoHTML"/>
-          <w:rFonts w:ascii="Consolas" w:hAnsi="Consolas" w:cs="Consolas"/>
-          <w:sz w:val="18"/>
-          <w:szCs w:val="18"/>
-          <w:bdr w:val="none" w:sz="0" w:space="0" w:color="auto" w:frame="1"/>
-          <w:lang w:val="en-GB"/>
-        </w:rPr>
-        <w:t>minim:</w:t>
-      </w:r>
-      <w:proofErr w:type="gramEnd"/>
-      <w:r>
-        <w:rPr>
-          <w:rStyle w:val="CdigoHTML"/>
-          <w:rFonts w:ascii="Consolas" w:hAnsi="Consolas" w:cs="Consolas"/>
-          <w:sz w:val="18"/>
-          <w:szCs w:val="18"/>
-          <w:bdr w:val="none" w:sz="0" w:space="0" w:color="auto" w:frame="1"/>
-          <w:lang w:val="en-GB"/>
-        </w:rPr>
-        <w:t>min 1 ;</w:t>
+        <w:t xml:space="preserve">      minim:min 1 ;</w:t>
       </w:r>
     </w:p>
     <w:p>
@@ -18943,31 +18614,7 @@
           <w:bdr w:val="none" w:sz="0" w:space="0" w:color="auto" w:frame="1"/>
           <w:lang w:val="en-GB"/>
         </w:rPr>
-        <w:t xml:space="preserve">      </w:t>
-      </w:r>
-      <w:proofErr w:type="gramStart"/>
-      <w:r>
-        <w:rPr>
-          <w:rStyle w:val="CdigoHTML"/>
-          <w:rFonts w:ascii="Consolas" w:hAnsi="Consolas" w:cs="Consolas"/>
-          <w:sz w:val="18"/>
-          <w:szCs w:val="18"/>
-          <w:bdr w:val="none" w:sz="0" w:space="0" w:color="auto" w:frame="1"/>
-          <w:lang w:val="en-GB"/>
-        </w:rPr>
-        <w:t>minim:</w:t>
-      </w:r>
-      <w:proofErr w:type="gramEnd"/>
-      <w:r>
-        <w:rPr>
-          <w:rStyle w:val="CdigoHTML"/>
-          <w:rFonts w:ascii="Consolas" w:hAnsi="Consolas" w:cs="Consolas"/>
-          <w:sz w:val="18"/>
-          <w:szCs w:val="18"/>
-          <w:bdr w:val="none" w:sz="0" w:space="0" w:color="auto" w:frame="1"/>
-          <w:lang w:val="en-GB"/>
-        </w:rPr>
-        <w:t>showpass "Synonym is present" ;</w:t>
+        <w:t xml:space="preserve">      minim:showpass "Synonym is present" ;</w:t>
       </w:r>
     </w:p>
     <w:p>
@@ -18994,31 +18641,7 @@
           <w:bdr w:val="none" w:sz="0" w:space="0" w:color="auto" w:frame="1"/>
           <w:lang w:val="en-GB"/>
         </w:rPr>
-        <w:t xml:space="preserve">      </w:t>
-      </w:r>
-      <w:proofErr w:type="gramStart"/>
-      <w:r>
-        <w:rPr>
-          <w:rStyle w:val="CdigoHTML"/>
-          <w:rFonts w:ascii="Consolas" w:hAnsi="Consolas" w:cs="Consolas"/>
-          <w:sz w:val="18"/>
-          <w:szCs w:val="18"/>
-          <w:bdr w:val="none" w:sz="0" w:space="0" w:color="auto" w:frame="1"/>
-          <w:lang w:val="en-GB"/>
-        </w:rPr>
-        <w:t>minim:</w:t>
-      </w:r>
-      <w:proofErr w:type="gramEnd"/>
-      <w:r>
-        <w:rPr>
-          <w:rStyle w:val="CdigoHTML"/>
-          <w:rFonts w:ascii="Consolas" w:hAnsi="Consolas" w:cs="Consolas"/>
-          <w:sz w:val="18"/>
-          <w:szCs w:val="18"/>
-          <w:bdr w:val="none" w:sz="0" w:space="0" w:color="auto" w:frame="1"/>
-          <w:lang w:val="en-GB"/>
-        </w:rPr>
-        <w:t>showfail "No synomym is present" ;</w:t>
+        <w:t xml:space="preserve">      minim:showfail "No synomym is present" ;</w:t>
       </w:r>
     </w:p>
     <w:p>
@@ -19071,7 +18694,6 @@
       <w:r>
         <w:fldChar w:fldCharType="separate"/>
       </w:r>
-      <w:proofErr w:type="gramStart"/>
       <w:r>
         <w:rPr>
           <w:noProof/>
@@ -19083,11 +18705,7 @@
       </w:r>
       <w:bookmarkEnd w:id="92"/>
       <w:r>
-        <w:t xml:space="preserve"> Minim requirement</w:t>
-      </w:r>
-      <w:proofErr w:type="gramEnd"/>
-      <w:r>
-        <w:t xml:space="preserve"> for presence testing</w:t>
+        <w:t xml:space="preserve"> Minim requirement for presence testing</w:t>
       </w:r>
       <w:bookmarkEnd w:id="93"/>
     </w:p>
@@ -19236,15 +18854,7 @@
           <w:rFonts w:ascii="Arial" w:hAnsi="Arial" w:cs="Arial"/>
           <w:lang w:val="en-GB"/>
         </w:rPr>
-        <w:t>esource</w:t>
-      </w:r>
-      <w:proofErr w:type="gramStart"/>
-      <w:r>
-        <w:rPr>
-          <w:rFonts w:ascii="Arial" w:hAnsi="Arial" w:cs="Arial"/>
-          <w:lang w:val="en-GB"/>
-        </w:rPr>
-        <w:t> </w:t>
+        <w:t>esource </w:t>
       </w:r>
       <w:r>
         <w:rPr>
@@ -19258,15 +18868,7 @@
           <w:rFonts w:ascii="Arial" w:hAnsi="Arial" w:cs="Arial"/>
           <w:lang w:val="en-GB"/>
         </w:rPr>
-        <w:t>N</w:t>
-      </w:r>
-      <w:proofErr w:type="gramEnd"/>
-      <w:r>
-        <w:rPr>
-          <w:rFonts w:ascii="Arial" w:hAnsi="Arial" w:cs="Arial"/>
-          <w:lang w:val="en-GB"/>
-        </w:rPr>
-        <w:t>-Methylformamide</w:t>
+        <w:t>N-Methylformamide</w:t>
       </w:r>
       <w:r>
         <w:rPr>
@@ -19467,31 +19069,7 @@
           <w:bdr w:val="none" w:sz="0" w:space="0" w:color="auto" w:frame="1"/>
           <w:lang w:val="en-GB"/>
         </w:rPr>
-        <w:t xml:space="preserve">    </w:t>
-      </w:r>
-      <w:proofErr w:type="gramStart"/>
-      <w:r>
-        <w:rPr>
-          <w:rStyle w:val="CdigoHTML"/>
-          <w:rFonts w:ascii="Consolas" w:hAnsi="Consolas" w:cs="Consolas"/>
-          <w:sz w:val="18"/>
-          <w:szCs w:val="18"/>
-          <w:bdr w:val="none" w:sz="0" w:space="0" w:color="auto" w:frame="1"/>
-          <w:lang w:val="en-GB"/>
-        </w:rPr>
-        <w:t>minim:</w:t>
-      </w:r>
-      <w:proofErr w:type="gramEnd"/>
-      <w:r>
-        <w:rPr>
-          <w:rStyle w:val="CdigoHTML"/>
-          <w:rFonts w:ascii="Consolas" w:hAnsi="Consolas" w:cs="Consolas"/>
-          <w:sz w:val="18"/>
-          <w:szCs w:val="18"/>
-          <w:bdr w:val="none" w:sz="0" w:space="0" w:color="auto" w:frame="1"/>
-          <w:lang w:val="en-GB"/>
-        </w:rPr>
-        <w:t>minimallySatisfies :minim_model ;</w:t>
+        <w:t xml:space="preserve">    minim:minimallySatisfies :minim_model ;</w:t>
       </w:r>
     </w:p>
     <w:p>
@@ -19518,31 +19096,7 @@
           <w:bdr w:val="none" w:sz="0" w:space="0" w:color="auto" w:frame="1"/>
           <w:lang w:val="en-GB"/>
         </w:rPr>
-        <w:t xml:space="preserve">    </w:t>
-      </w:r>
-      <w:proofErr w:type="gramStart"/>
-      <w:r>
-        <w:rPr>
-          <w:rStyle w:val="CdigoHTML"/>
-          <w:rFonts w:ascii="Consolas" w:hAnsi="Consolas" w:cs="Consolas"/>
-          <w:sz w:val="18"/>
-          <w:szCs w:val="18"/>
-          <w:bdr w:val="none" w:sz="0" w:space="0" w:color="auto" w:frame="1"/>
-          <w:lang w:val="en-GB"/>
-        </w:rPr>
-        <w:t>minim:</w:t>
-      </w:r>
-      <w:proofErr w:type="gramEnd"/>
-      <w:r>
-        <w:rPr>
-          <w:rStyle w:val="CdigoHTML"/>
-          <w:rFonts w:ascii="Consolas" w:hAnsi="Consolas" w:cs="Consolas"/>
-          <w:sz w:val="18"/>
-          <w:szCs w:val="18"/>
-          <w:bdr w:val="none" w:sz="0" w:space="0" w:color="auto" w:frame="1"/>
-          <w:lang w:val="en-GB"/>
-        </w:rPr>
-        <w:t>nominallySatisfies :minim_model ;</w:t>
+        <w:t xml:space="preserve">    minim:nominallySatisfies :minim_model ;</w:t>
       </w:r>
     </w:p>
     <w:p>
@@ -19570,31 +19124,7 @@
           <w:lang w:val="en-GB"/>
         </w:rPr>
         <w:lastRenderedPageBreak/>
-        <w:t xml:space="preserve">    </w:t>
-      </w:r>
-      <w:proofErr w:type="gramStart"/>
-      <w:r>
-        <w:rPr>
-          <w:rStyle w:val="CdigoHTML"/>
-          <w:rFonts w:ascii="Consolas" w:hAnsi="Consolas" w:cs="Consolas"/>
-          <w:sz w:val="18"/>
-          <w:szCs w:val="18"/>
-          <w:bdr w:val="none" w:sz="0" w:space="0" w:color="auto" w:frame="1"/>
-          <w:lang w:val="en-GB"/>
-        </w:rPr>
-        <w:t>minim:</w:t>
-      </w:r>
-      <w:proofErr w:type="gramEnd"/>
-      <w:r>
-        <w:rPr>
-          <w:rStyle w:val="CdigoHTML"/>
-          <w:rFonts w:ascii="Consolas" w:hAnsi="Consolas" w:cs="Consolas"/>
-          <w:sz w:val="18"/>
-          <w:szCs w:val="18"/>
-          <w:bdr w:val="none" w:sz="0" w:space="0" w:color="auto" w:frame="1"/>
-          <w:lang w:val="en-GB"/>
-        </w:rPr>
-        <w:t>missingMay</w:t>
+        <w:t xml:space="preserve">    minim:missingMay</w:t>
       </w:r>
     </w:p>
     <w:p>
@@ -19621,31 +19151,7 @@
           <w:bdr w:val="none" w:sz="0" w:space="0" w:color="auto" w:frame="1"/>
           <w:lang w:val="en-GB"/>
         </w:rPr>
-        <w:t xml:space="preserve">        </w:t>
-      </w:r>
-      <w:proofErr w:type="gramStart"/>
-      <w:r>
-        <w:rPr>
-          <w:rStyle w:val="CdigoHTML"/>
-          <w:rFonts w:ascii="Consolas" w:hAnsi="Consolas" w:cs="Consolas"/>
-          <w:sz w:val="18"/>
-          <w:szCs w:val="18"/>
-          <w:bdr w:val="none" w:sz="0" w:space="0" w:color="auto" w:frame="1"/>
-          <w:lang w:val="en-GB"/>
-        </w:rPr>
-        <w:t>[ minim:tryMessage</w:t>
-      </w:r>
-      <w:proofErr w:type="gramEnd"/>
-      <w:r>
-        <w:rPr>
-          <w:rStyle w:val="CdigoHTML"/>
-          <w:rFonts w:ascii="Consolas" w:hAnsi="Consolas" w:cs="Consolas"/>
-          <w:sz w:val="18"/>
-          <w:szCs w:val="18"/>
-          <w:bdr w:val="none" w:sz="0" w:space="0" w:color="auto" w:frame="1"/>
-          <w:lang w:val="en-GB"/>
-        </w:rPr>
-        <w:t xml:space="preserve"> "No synomym is present" ;</w:t>
+        <w:t xml:space="preserve">        [ minim:tryMessage "No synomym is present" ;</w:t>
       </w:r>
     </w:p>
     <w:p>
@@ -19672,31 +19178,7 @@
           <w:bdr w:val="none" w:sz="0" w:space="0" w:color="auto" w:frame="1"/>
           <w:lang w:val="en-GB"/>
         </w:rPr>
-        <w:t xml:space="preserve">            </w:t>
-      </w:r>
-      <w:proofErr w:type="gramStart"/>
-      <w:r>
-        <w:rPr>
-          <w:rStyle w:val="CdigoHTML"/>
-          <w:rFonts w:ascii="Consolas" w:hAnsi="Consolas" w:cs="Consolas"/>
-          <w:sz w:val="18"/>
-          <w:szCs w:val="18"/>
-          <w:bdr w:val="none" w:sz="0" w:space="0" w:color="auto" w:frame="1"/>
-          <w:lang w:val="en-GB"/>
-        </w:rPr>
-        <w:t>minim:</w:t>
-      </w:r>
-      <w:proofErr w:type="gramEnd"/>
-      <w:r>
-        <w:rPr>
-          <w:rStyle w:val="CdigoHTML"/>
-          <w:rFonts w:ascii="Consolas" w:hAnsi="Consolas" w:cs="Consolas"/>
-          <w:sz w:val="18"/>
-          <w:szCs w:val="18"/>
-          <w:bdr w:val="none" w:sz="0" w:space="0" w:color="auto" w:frame="1"/>
-          <w:lang w:val="en-GB"/>
-        </w:rPr>
-        <w:t>tryRequirement :Synonym ;</w:t>
+        <w:t xml:space="preserve">            minim:tryRequirement :Synonym ;</w:t>
       </w:r>
     </w:p>
     <w:p>
@@ -19723,31 +19205,7 @@
           <w:bdr w:val="none" w:sz="0" w:space="0" w:color="auto" w:frame="1"/>
           <w:lang w:val="en-GB"/>
         </w:rPr>
-        <w:t xml:space="preserve">            </w:t>
-      </w:r>
-      <w:proofErr w:type="gramStart"/>
-      <w:r>
-        <w:rPr>
-          <w:rStyle w:val="CdigoHTML"/>
-          <w:rFonts w:ascii="Consolas" w:hAnsi="Consolas" w:cs="Consolas"/>
-          <w:sz w:val="18"/>
-          <w:szCs w:val="18"/>
-          <w:bdr w:val="none" w:sz="0" w:space="0" w:color="auto" w:frame="1"/>
-          <w:lang w:val="en-GB"/>
-        </w:rPr>
-        <w:t>result:</w:t>
-      </w:r>
-      <w:proofErr w:type="gramEnd"/>
-      <w:r>
-        <w:rPr>
-          <w:rStyle w:val="CdigoHTML"/>
-          <w:rFonts w:ascii="Consolas" w:hAnsi="Consolas" w:cs="Consolas"/>
-          <w:sz w:val="18"/>
-          <w:szCs w:val="18"/>
-          <w:bdr w:val="none" w:sz="0" w:space="0" w:color="auto" w:frame="1"/>
-          <w:lang w:val="en-GB"/>
-        </w:rPr>
-        <w:t>binding</w:t>
+        <w:t xml:space="preserve">            result:binding</w:t>
       </w:r>
     </w:p>
     <w:p>
@@ -19774,31 +19232,7 @@
           <w:bdr w:val="none" w:sz="0" w:space="0" w:color="auto" w:frame="1"/>
           <w:lang w:val="en-GB"/>
         </w:rPr>
-        <w:t xml:space="preserve">                </w:t>
-      </w:r>
-      <w:proofErr w:type="gramStart"/>
-      <w:r>
-        <w:rPr>
-          <w:rStyle w:val="CdigoHTML"/>
-          <w:rFonts w:ascii="Consolas" w:hAnsi="Consolas" w:cs="Consolas"/>
-          <w:sz w:val="18"/>
-          <w:szCs w:val="18"/>
-          <w:bdr w:val="none" w:sz="0" w:space="0" w:color="auto" w:frame="1"/>
-          <w:lang w:val="en-GB"/>
-        </w:rPr>
-        <w:t>[ result:variable</w:t>
-      </w:r>
-      <w:proofErr w:type="gramEnd"/>
-      <w:r>
-        <w:rPr>
-          <w:rStyle w:val="CdigoHTML"/>
-          <w:rFonts w:ascii="Consolas" w:hAnsi="Consolas" w:cs="Consolas"/>
-          <w:sz w:val="18"/>
-          <w:szCs w:val="18"/>
-          <w:bdr w:val="none" w:sz="0" w:space="0" w:color="auto" w:frame="1"/>
-          <w:lang w:val="en-GB"/>
-        </w:rPr>
-        <w:t xml:space="preserve"> "targetres" ; </w:t>
+        <w:t xml:space="preserve">                [ result:variable "targetres" ; </w:t>
       </w:r>
     </w:p>
     <w:p>
@@ -19825,31 +19259,7 @@
           <w:bdr w:val="none" w:sz="0" w:space="0" w:color="auto" w:frame="1"/>
           <w:lang w:val="en-GB"/>
         </w:rPr>
-        <w:t xml:space="preserve">                  </w:t>
-      </w:r>
-      <w:proofErr w:type="gramStart"/>
-      <w:r>
-        <w:rPr>
-          <w:rStyle w:val="CdigoHTML"/>
-          <w:rFonts w:ascii="Consolas" w:hAnsi="Consolas" w:cs="Consolas"/>
-          <w:sz w:val="18"/>
-          <w:szCs w:val="18"/>
-          <w:bdr w:val="none" w:sz="0" w:space="0" w:color="auto" w:frame="1"/>
-          <w:lang w:val="en-GB"/>
-        </w:rPr>
-        <w:t>result:</w:t>
-      </w:r>
-      <w:proofErr w:type="gramEnd"/>
-      <w:r>
-        <w:rPr>
-          <w:rStyle w:val="CdigoHTML"/>
-          <w:rFonts w:ascii="Consolas" w:hAnsi="Consolas" w:cs="Consolas"/>
-          <w:sz w:val="18"/>
-          <w:szCs w:val="18"/>
-          <w:bdr w:val="none" w:sz="0" w:space="0" w:color="auto" w:frame="1"/>
-          <w:lang w:val="en-GB"/>
-        </w:rPr>
-        <w:t>value "http://purl.org/net/chembox/N-Methylformamide" ],</w:t>
+        <w:t xml:space="preserve">                  result:value "http://purl.org/net/chembox/N-Methylformamide" ],</w:t>
       </w:r>
     </w:p>
     <w:p>
@@ -19876,31 +19286,7 @@
           <w:bdr w:val="none" w:sz="0" w:space="0" w:color="auto" w:frame="1"/>
           <w:lang w:val="en-GB"/>
         </w:rPr>
-        <w:t xml:space="preserve">                </w:t>
-      </w:r>
-      <w:proofErr w:type="gramStart"/>
-      <w:r>
-        <w:rPr>
-          <w:rStyle w:val="CdigoHTML"/>
-          <w:rFonts w:ascii="Consolas" w:hAnsi="Consolas" w:cs="Consolas"/>
-          <w:sz w:val="18"/>
-          <w:szCs w:val="18"/>
-          <w:bdr w:val="none" w:sz="0" w:space="0" w:color="auto" w:frame="1"/>
-          <w:lang w:val="en-GB"/>
-        </w:rPr>
-        <w:t>[ result:variable</w:t>
-      </w:r>
-      <w:proofErr w:type="gramEnd"/>
-      <w:r>
-        <w:rPr>
-          <w:rStyle w:val="CdigoHTML"/>
-          <w:rFonts w:ascii="Consolas" w:hAnsi="Consolas" w:cs="Consolas"/>
-          <w:sz w:val="18"/>
-          <w:szCs w:val="18"/>
-          <w:bdr w:val="none" w:sz="0" w:space="0" w:color="auto" w:frame="1"/>
-          <w:lang w:val="en-GB"/>
-        </w:rPr>
-        <w:t xml:space="preserve"> "query" ;     </w:t>
+        <w:t xml:space="preserve">                [ result:variable "query" ;     </w:t>
       </w:r>
     </w:p>
     <w:p>
@@ -19927,31 +19313,7 @@
           <w:bdr w:val="none" w:sz="0" w:space="0" w:color="auto" w:frame="1"/>
           <w:lang w:val="en-GB"/>
         </w:rPr>
-        <w:t xml:space="preserve">                  </w:t>
-      </w:r>
-      <w:proofErr w:type="gramStart"/>
-      <w:r>
-        <w:rPr>
-          <w:rStyle w:val="CdigoHTML"/>
-          <w:rFonts w:ascii="Consolas" w:hAnsi="Consolas" w:cs="Consolas"/>
-          <w:sz w:val="18"/>
-          <w:szCs w:val="18"/>
-          <w:bdr w:val="none" w:sz="0" w:space="0" w:color="auto" w:frame="1"/>
-          <w:lang w:val="en-GB"/>
-        </w:rPr>
-        <w:t>result:</w:t>
-      </w:r>
-      <w:proofErr w:type="gramEnd"/>
-      <w:r>
-        <w:rPr>
-          <w:rStyle w:val="CdigoHTML"/>
-          <w:rFonts w:ascii="Consolas" w:hAnsi="Consolas" w:cs="Consolas"/>
-          <w:sz w:val="18"/>
-          <w:szCs w:val="18"/>
-          <w:bdr w:val="none" w:sz="0" w:space="0" w:color="auto" w:frame="1"/>
-          <w:lang w:val="en-GB"/>
-        </w:rPr>
-        <w:t>value "?targetres chembox:OtherNames ?value" ],</w:t>
+        <w:t xml:space="preserve">                  result:value "?targetres chembox:OtherNames ?value" ],</w:t>
       </w:r>
     </w:p>
     <w:p>
@@ -19978,31 +19340,7 @@
           <w:bdr w:val="none" w:sz="0" w:space="0" w:color="auto" w:frame="1"/>
           <w:lang w:val="en-GB"/>
         </w:rPr>
-        <w:t xml:space="preserve">                </w:t>
-      </w:r>
-      <w:proofErr w:type="gramStart"/>
-      <w:r>
-        <w:rPr>
-          <w:rStyle w:val="CdigoHTML"/>
-          <w:rFonts w:ascii="Consolas" w:hAnsi="Consolas" w:cs="Consolas"/>
-          <w:sz w:val="18"/>
-          <w:szCs w:val="18"/>
-          <w:bdr w:val="none" w:sz="0" w:space="0" w:color="auto" w:frame="1"/>
-          <w:lang w:val="en-GB"/>
-        </w:rPr>
-        <w:t>[ result:variable</w:t>
-      </w:r>
-      <w:proofErr w:type="gramEnd"/>
-      <w:r>
-        <w:rPr>
-          <w:rStyle w:val="CdigoHTML"/>
-          <w:rFonts w:ascii="Consolas" w:hAnsi="Consolas" w:cs="Consolas"/>
-          <w:sz w:val="18"/>
-          <w:szCs w:val="18"/>
-          <w:bdr w:val="none" w:sz="0" w:space="0" w:color="auto" w:frame="1"/>
-          <w:lang w:val="en-GB"/>
-        </w:rPr>
-        <w:t xml:space="preserve"> "min" ;       result:value 1 ],</w:t>
+        <w:t xml:space="preserve">                [ result:variable "min" ;       result:value 1 ],</w:t>
       </w:r>
     </w:p>
     <w:p>
@@ -20029,31 +19367,7 @@
           <w:bdr w:val="none" w:sz="0" w:space="0" w:color="auto" w:frame="1"/>
           <w:lang w:val="en-GB"/>
         </w:rPr>
-        <w:t xml:space="preserve">                </w:t>
-      </w:r>
-      <w:proofErr w:type="gramStart"/>
-      <w:r>
-        <w:rPr>
-          <w:rStyle w:val="CdigoHTML"/>
-          <w:rFonts w:ascii="Consolas" w:hAnsi="Consolas" w:cs="Consolas"/>
-          <w:sz w:val="18"/>
-          <w:szCs w:val="18"/>
-          <w:bdr w:val="none" w:sz="0" w:space="0" w:color="auto" w:frame="1"/>
-          <w:lang w:val="en-GB"/>
-        </w:rPr>
-        <w:t>[ result:variable</w:t>
-      </w:r>
-      <w:proofErr w:type="gramEnd"/>
-      <w:r>
-        <w:rPr>
-          <w:rStyle w:val="CdigoHTML"/>
-          <w:rFonts w:ascii="Consolas" w:hAnsi="Consolas" w:cs="Consolas"/>
-          <w:sz w:val="18"/>
-          <w:szCs w:val="18"/>
-          <w:bdr w:val="none" w:sz="0" w:space="0" w:color="auto" w:frame="1"/>
-          <w:lang w:val="en-GB"/>
-        </w:rPr>
-        <w:t xml:space="preserve"> "_count";     result:value 0  ]</w:t>
+        <w:t xml:space="preserve">                [ result:variable "_count";     result:value 0  ]</w:t>
       </w:r>
     </w:p>
     <w:p>
@@ -20212,14 +19526,7 @@
         <w:rPr>
           <w:rFonts w:cs="Arial"/>
         </w:rPr>
-        <w:t xml:space="preserve">The checklist evaluation service is implemented as part of </w:t>
-      </w:r>
-      <w:proofErr w:type="gramStart"/>
-      <w:r>
-        <w:rPr>
-          <w:rFonts w:cs="Arial"/>
-        </w:rPr>
-        <w:t>the</w:t>
+        <w:t>The checklist evaluation service is implemented as part of the</w:t>
       </w:r>
       <w:r>
         <w:rPr>
@@ -20231,14 +19538,7 @@
         <w:rPr>
           <w:rFonts w:cs="Arial"/>
         </w:rPr>
-        <w:t>codebase</w:t>
-      </w:r>
-      <w:proofErr w:type="gramEnd"/>
-      <w:r>
-        <w:rPr>
-          <w:rFonts w:cs="Arial"/>
-        </w:rPr>
-        <w:t xml:space="preserve"> for RO Manager</w:t>
+        <w:t>codebase for RO Manager</w:t>
       </w:r>
       <w:r>
         <w:rPr>
@@ -20373,7 +19673,6 @@
         </w:rPr>
         <w:footnoteReference w:id="56"/>
       </w:r>
-      <w:proofErr w:type="gramStart"/>
       <w:r>
         <w:rPr>
           <w:rFonts w:ascii="Arial" w:hAnsi="Arial" w:cs="Arial"/>
@@ -20398,15 +19697,7 @@
           <w:rFonts w:ascii="Arial" w:hAnsi="Arial" w:cs="Arial"/>
           <w:lang w:val="en-GB"/>
         </w:rPr>
-        <w:t>.</w:t>
-      </w:r>
-      <w:proofErr w:type="gramEnd"/>
-      <w:r>
-        <w:rPr>
-          <w:rFonts w:ascii="Arial" w:hAnsi="Arial" w:cs="Arial"/>
-          <w:lang w:val="en-GB"/>
-        </w:rPr>
-        <w:t xml:space="preserve">  </w:t>
+        <w:t xml:space="preserve">.  </w:t>
       </w:r>
       <w:r>
         <w:rPr>
@@ -20571,30 +19862,14 @@
           <w:rFonts w:ascii="Arial" w:hAnsi="Arial" w:cs="Arial"/>
           <w:lang w:val="en-GB"/>
         </w:rPr>
-        <w:t>[D1.4v1</w:t>
-      </w:r>
-      <w:proofErr w:type="gramStart"/>
-      <w:r>
-        <w:rPr>
-          <w:rFonts w:ascii="Arial" w:hAnsi="Arial" w:cs="Arial"/>
-          <w:lang w:val="en-GB"/>
-        </w:rPr>
-        <w:t>]</w:t>
-      </w:r>
-      <w:r>
-        <w:rPr>
-          <w:rFonts w:ascii="Arial" w:hAnsi="Arial" w:cs="Arial"/>
-          <w:lang w:val="en-GB"/>
-        </w:rPr>
-        <w:t>[</w:t>
-      </w:r>
-      <w:proofErr w:type="gramEnd"/>
-      <w:r>
-        <w:rPr>
-          <w:rFonts w:ascii="Arial" w:hAnsi="Arial" w:cs="Arial"/>
-          <w:lang w:val="en-GB"/>
-        </w:rPr>
-        <w:t>D1.4v2]</w:t>
+        <w:t>[D1.4v1]</w:t>
+      </w:r>
+      <w:r>
+        <w:rPr>
+          <w:rFonts w:ascii="Arial" w:hAnsi="Arial" w:cs="Arial"/>
+          <w:lang w:val="en-GB"/>
+        </w:rPr>
+        <w:t>[D1.4v2]</w:t>
       </w:r>
       <w:r>
         <w:rPr>
@@ -20861,7 +20136,6 @@
       <w:r>
         <w:rPr>
           <w:noProof/>
-          <w:lang w:val="en-GB"/>
         </w:rPr>
         <w:drawing>
           <wp:inline distT="0" distB="0" distL="0" distR="0" wp14:anchorId="0CD9A98A" wp14:editId="1549C21E">
@@ -21357,6 +20631,7 @@
       <w:r>
         <w:rPr>
           <w:noProof/>
+          <w:lang w:val="es-ES"/>
         </w:rPr>
         <w:lastRenderedPageBreak/>
         <w:drawing>
@@ -21449,21 +20724,7 @@
         <w:rPr>
           <w:rFonts w:cs="Arial"/>
         </w:rPr>
-        <w:t xml:space="preserve"> Checklist service visualization </w:t>
-      </w:r>
-      <w:proofErr w:type="gramStart"/>
-      <w:r>
-        <w:rPr>
-          <w:rFonts w:cs="Arial"/>
-        </w:rPr>
-        <w:t>of  KEGG</w:t>
-      </w:r>
-      <w:proofErr w:type="gramEnd"/>
-      <w:r>
-        <w:rPr>
-          <w:rFonts w:cs="Arial"/>
-        </w:rPr>
-        <w:t xml:space="preserve"> service.</w:t>
+        <w:t xml:space="preserve"> Checklist service visualization of  KEGG service.</w:t>
       </w:r>
       <w:bookmarkEnd w:id="105"/>
     </w:p>
@@ -23401,7 +22662,6 @@
         <w:rPr>
           <w:noProof/>
           <w:color w:val="auto"/>
-          <w:lang w:val="en-GB"/>
         </w:rPr>
         <w:drawing>
           <wp:inline distT="0" distB="0" distL="0" distR="0" wp14:anchorId="2079307C" wp14:editId="6445BDEA">
@@ -23740,6 +23000,7 @@
       <w:r>
         <w:rPr>
           <w:noProof/>
+          <w:lang w:val="es-ES"/>
         </w:rPr>
         <w:drawing>
           <wp:inline distT="0" distB="0" distL="0" distR="0" wp14:anchorId="6293B50A" wp14:editId="57952436">
@@ -23879,15 +23140,7 @@
         <w:t xml:space="preserve"> </w:t>
       </w:r>
       <w:r>
-        <w:t>[0</w:t>
-      </w:r>
-      <w:proofErr w:type="gramStart"/>
-      <w:r>
-        <w:t>,1</w:t>
-      </w:r>
-      <w:proofErr w:type="gramEnd"/>
-      <w:r>
-        <w:t>] is a control value to weight the di</w:t>
+        <w:t>[0,1] is a control value to weight the di</w:t>
       </w:r>
       <w:r>
         <w:rPr>
@@ -23947,6 +23200,7 @@
       <w:r>
         <w:rPr>
           <w:noProof/>
+          <w:lang w:val="es-ES"/>
         </w:rPr>
         <w:drawing>
           <wp:inline distT="0" distB="0" distL="0" distR="0" wp14:anchorId="0F9B14D2" wp14:editId="4B7A70AA">
@@ -24111,6 +23365,7 @@
       <w:r>
         <w:rPr>
           <w:noProof/>
+          <w:lang w:val="es-ES"/>
         </w:rPr>
         <w:drawing>
           <wp:inline distT="0" distB="0" distL="0" distR="0" wp14:anchorId="33410253" wp14:editId="6002F873">
@@ -24191,13 +23446,8 @@
         </w:tabs>
         <w:ind w:left="360"/>
       </w:pPr>
-      <w:proofErr w:type="gramStart"/>
-      <w:r>
-        <w:t>where</w:t>
-      </w:r>
-      <w:proofErr w:type="gramEnd"/>
-      <w:r>
-        <w:t xml:space="preserve"> RO is the research object, and t the current time under study. The reliability score has the following properties:</w:t>
+      <w:r>
+        <w:t>where RO is the research object, and t the current time under study. The reliability score has the following properties:</w:t>
       </w:r>
     </w:p>
     <w:p>
@@ -24212,15 +23462,7 @@
         </w:tabs>
       </w:pPr>
       <w:r>
-        <w:t xml:space="preserve">It has a minimum value of 0 when the completeness score is also </w:t>
-      </w:r>
-      <w:proofErr w:type="gramStart"/>
-      <w:r>
-        <w:t>minimum</w:t>
-      </w:r>
-      <w:proofErr w:type="gramEnd"/>
-      <w:r>
-        <w:t>.</w:t>
+        <w:t>It has a minimum value of 0 when the completeness score is also minimum.</w:t>
       </w:r>
     </w:p>
     <w:p>
@@ -24235,15 +23477,7 @@
         </w:tabs>
       </w:pPr>
       <w:r>
-        <w:t xml:space="preserve">It has a maximum value of 1 when the completeness score is </w:t>
-      </w:r>
-      <w:proofErr w:type="gramStart"/>
-      <w:r>
-        <w:t>maximum</w:t>
-      </w:r>
-      <w:proofErr w:type="gramEnd"/>
-      <w:r>
-        <w:t xml:space="preserve"> and the RO has been stable during the period of time ∆t</w:t>
+        <w:t>It has a maximum value of 1 when the completeness score is maximum and the RO has been stable during the period of time ∆t</w:t>
       </w:r>
       <w:r>
         <w:t>.</w:t>
@@ -24418,6 +23652,7 @@
       <w:r>
         <w:rPr>
           <w:noProof/>
+          <w:lang w:val="es-ES"/>
         </w:rPr>
         <w:drawing>
           <wp:inline distT="0" distB="0" distL="0" distR="0" wp14:anchorId="6D024CDC" wp14:editId="0C4B8225">
@@ -24510,15 +23745,7 @@
         <w:t xml:space="preserve">The </w:t>
       </w:r>
       <w:r>
-        <w:t>overall components interactions related to the I&amp;</w:t>
-      </w:r>
-      <w:proofErr w:type="gramStart"/>
-      <w:r>
-        <w:t>A</w:t>
-      </w:r>
-      <w:proofErr w:type="gramEnd"/>
-      <w:r>
-        <w:t xml:space="preserve"> work are shown in </w:t>
+        <w:t xml:space="preserve">overall components interactions related to the I&amp;A work are shown in </w:t>
       </w:r>
       <w:r>
         <w:fldChar w:fldCharType="begin"/>
@@ -24773,6 +24000,7 @@
       <w:r>
         <w:rPr>
           <w:noProof/>
+          <w:lang w:val="es-ES"/>
         </w:rPr>
         <mc:AlternateContent>
           <mc:Choice Requires="wps">
@@ -26068,12 +25296,6 @@
           <w:rFonts w:ascii="Arial" w:hAnsi="Arial" w:cs="Arial"/>
           <w:lang w:val="en-GB"/>
         </w:rPr>
-      </w:r>
-      <w:r>
-        <w:rPr>
-          <w:rFonts w:ascii="Arial" w:hAnsi="Arial" w:cs="Arial"/>
-          <w:lang w:val="en-GB"/>
-        </w:rPr>
         <w:instrText xml:space="preserve"> \* MERGEFORMAT </w:instrText>
       </w:r>
       <w:r>
@@ -26081,6 +25303,12 @@
           <w:rFonts w:ascii="Arial" w:hAnsi="Arial" w:cs="Arial"/>
           <w:lang w:val="en-GB"/>
         </w:rPr>
+      </w:r>
+      <w:r>
+        <w:rPr>
+          <w:rFonts w:ascii="Arial" w:hAnsi="Arial" w:cs="Arial"/>
+          <w:lang w:val="en-GB"/>
+        </w:rPr>
         <w:fldChar w:fldCharType="separate"/>
       </w:r>
       <w:r>
@@ -26113,6 +25341,7 @@
       <w:r>
         <w:rPr>
           <w:noProof/>
+          <w:lang w:val="es-ES"/>
         </w:rPr>
         <w:drawing>
           <wp:inline distT="0" distB="0" distL="0" distR="0" wp14:anchorId="0C7B5975" wp14:editId="73238477">
@@ -26265,6 +25494,7 @@
       <w:r>
         <w:rPr>
           <w:noProof/>
+          <w:lang w:val="es-ES"/>
         </w:rPr>
         <mc:AlternateContent>
           <mc:Choice Requires="wps">
@@ -27270,6 +26500,7 @@
       <w:r>
         <w:rPr>
           <w:noProof/>
+          <w:lang w:val="es-ES"/>
         </w:rPr>
         <w:lastRenderedPageBreak/>
         <w:drawing>
@@ -27328,7 +26559,6 @@
       <w:r>
         <w:fldChar w:fldCharType="separate"/>
       </w:r>
-      <w:proofErr w:type="gramStart"/>
       <w:r>
         <w:rPr>
           <w:noProof/>
@@ -27342,7 +26572,6 @@
         <w:t xml:space="preserve"> Wf4Ever RO-Monitoring Tool</w:t>
       </w:r>
       <w:bookmarkEnd w:id="129"/>
-      <w:proofErr w:type="gramEnd"/>
     </w:p>
     <w:p/>
     <w:p>
@@ -28184,30 +27413,14 @@
           <w:rFonts w:ascii="Arial" w:hAnsi="Arial" w:cs="Arial"/>
           <w:lang w:val="en-GB"/>
         </w:rPr>
-        <w:t>”</w:t>
-      </w:r>
-      <w:proofErr w:type="gramStart"/>
-      <w:r>
-        <w:rPr>
-          <w:rFonts w:ascii="Arial" w:hAnsi="Arial" w:cs="Arial"/>
-          <w:lang w:val="en-GB"/>
-        </w:rPr>
-        <w:t xml:space="preserve">, </w:t>
-      </w:r>
-      <w:r>
-        <w:rPr>
-          <w:rFonts w:ascii="Arial" w:hAnsi="Arial" w:cs="Arial"/>
-          <w:lang w:val="en-GB"/>
-        </w:rPr>
-        <w:t xml:space="preserve"> J</w:t>
-      </w:r>
-      <w:proofErr w:type="gramEnd"/>
-      <w:r>
-        <w:rPr>
-          <w:rFonts w:ascii="Arial" w:hAnsi="Arial" w:cs="Arial"/>
-          <w:lang w:val="en-GB"/>
-        </w:rPr>
-        <w:t xml:space="preserve"> Biomed Semantics, 2(Suppl 2):S4, 2011.</w:t>
+        <w:t xml:space="preserve">”, </w:t>
+      </w:r>
+      <w:r>
+        <w:rPr>
+          <w:rFonts w:ascii="Arial" w:hAnsi="Arial" w:cs="Arial"/>
+          <w:lang w:val="en-GB"/>
+        </w:rPr>
+        <w:t xml:space="preserve"> J Biomed Semantics, 2(Suppl 2):S4, 2011.</w:t>
       </w:r>
     </w:p>
     <w:p>
@@ -28225,31 +27438,7 @@
           <w:rFonts w:ascii="Arial" w:hAnsi="Arial" w:cs="Arial"/>
           <w:lang w:val="en-GB"/>
         </w:rPr>
-        <w:t xml:space="preserve">[D2.2v1]: S. Bechhofer, Khalid Belhajjame, </w:t>
-      </w:r>
-      <w:proofErr w:type="gramStart"/>
-      <w:r>
-        <w:rPr>
-          <w:rFonts w:ascii="Arial" w:hAnsi="Arial" w:cs="Arial"/>
-          <w:lang w:val="en-GB"/>
-        </w:rPr>
-        <w:t>et</w:t>
-      </w:r>
-      <w:proofErr w:type="gramEnd"/>
-      <w:r>
-        <w:rPr>
-          <w:rFonts w:ascii="Arial" w:hAnsi="Arial" w:cs="Arial"/>
-          <w:lang w:val="en-GB"/>
-        </w:rPr>
-        <w:t xml:space="preserve">. </w:t>
-      </w:r>
-      <w:proofErr w:type="gramStart"/>
-      <w:r>
-        <w:rPr>
-          <w:rFonts w:ascii="Arial" w:hAnsi="Arial" w:cs="Arial"/>
-          <w:lang w:val="en-GB"/>
-        </w:rPr>
-        <w:t>al., “Design, implementation and deployment of workflow lifecycle management components – Phase I</w:t>
+        <w:t>[D2.2v1]: S. Bechhofer, Khalid Belhajjame, et. al., “Design, implementation and deployment of workflow lifecycle management components – Phase I</w:t>
       </w:r>
       <w:r>
         <w:rPr>
@@ -28263,9 +27452,22 @@
           <w:rFonts w:ascii="Arial" w:hAnsi="Arial" w:cs="Arial"/>
           <w:lang w:val="en-GB"/>
         </w:rPr>
-        <w:t>.</w:t>
-      </w:r>
-      <w:proofErr w:type="gramEnd"/>
+        <w:t>. Deliverable D2.2v2</w:t>
+      </w:r>
+      <w:r>
+        <w:rPr>
+          <w:rFonts w:ascii="Arial" w:hAnsi="Arial" w:cs="Arial"/>
+          <w:lang w:val="en-GB"/>
+        </w:rPr>
+        <w:t xml:space="preserve">, Wf4Ever Project, 2013, </w:t>
+      </w:r>
+      <w:r>
+        <w:rPr>
+          <w:rFonts w:ascii="Arial" w:hAnsi="Arial" w:cs="Arial"/>
+          <w:lang w:val="en-GB"/>
+        </w:rPr>
+        <w:t>2013.</w:t>
+      </w:r>
       <w:r>
         <w:rPr>
           <w:rFonts w:ascii="Arial" w:hAnsi="Arial" w:cs="Arial"/>
@@ -28273,37 +27475,6 @@
         </w:rPr>
         <w:t xml:space="preserve"> </w:t>
       </w:r>
-      <w:proofErr w:type="gramStart"/>
-      <w:r>
-        <w:rPr>
-          <w:rFonts w:ascii="Arial" w:hAnsi="Arial" w:cs="Arial"/>
-          <w:lang w:val="en-GB"/>
-        </w:rPr>
-        <w:t>Deliverable D2.2v2</w:t>
-      </w:r>
-      <w:r>
-        <w:rPr>
-          <w:rFonts w:ascii="Arial" w:hAnsi="Arial" w:cs="Arial"/>
-          <w:lang w:val="en-GB"/>
-        </w:rPr>
-        <w:t xml:space="preserve">, Wf4Ever Project, 2013, </w:t>
-      </w:r>
-      <w:r>
-        <w:rPr>
-          <w:rFonts w:ascii="Arial" w:hAnsi="Arial" w:cs="Arial"/>
-          <w:lang w:val="en-GB"/>
-        </w:rPr>
-        <w:t>2013.</w:t>
-      </w:r>
-      <w:proofErr w:type="gramEnd"/>
-      <w:r>
-        <w:rPr>
-          <w:rFonts w:ascii="Arial" w:hAnsi="Arial" w:cs="Arial"/>
-          <w:lang w:val="en-GB"/>
-        </w:rPr>
-        <w:t xml:space="preserve"> </w:t>
-      </w:r>
-      <w:proofErr w:type="gramStart"/>
       <w:r>
         <w:rPr>
           <w:rFonts w:ascii="Arial" w:hAnsi="Arial" w:cs="Arial"/>
@@ -28342,7 +27513,6 @@
         </w:rPr>
         <w:t>).</w:t>
       </w:r>
-      <w:proofErr w:type="gramEnd"/>
     </w:p>
     <w:p>
       <w:pPr>
@@ -28359,31 +27529,7 @@
           <w:rFonts w:ascii="Arial" w:hAnsi="Arial" w:cs="Arial"/>
           <w:lang w:val="en-GB"/>
         </w:rPr>
-        <w:t xml:space="preserve">[D2.2v2]: S. Bechhofer, Khalid Belhajjame, </w:t>
-      </w:r>
-      <w:proofErr w:type="gramStart"/>
-      <w:r>
-        <w:rPr>
-          <w:rFonts w:ascii="Arial" w:hAnsi="Arial" w:cs="Arial"/>
-          <w:lang w:val="en-GB"/>
-        </w:rPr>
-        <w:t>et</w:t>
-      </w:r>
-      <w:proofErr w:type="gramEnd"/>
-      <w:r>
-        <w:rPr>
-          <w:rFonts w:ascii="Arial" w:hAnsi="Arial" w:cs="Arial"/>
-          <w:lang w:val="en-GB"/>
-        </w:rPr>
-        <w:t xml:space="preserve">. </w:t>
-      </w:r>
-      <w:proofErr w:type="gramStart"/>
-      <w:r>
-        <w:rPr>
-          <w:rFonts w:ascii="Arial" w:hAnsi="Arial" w:cs="Arial"/>
-          <w:lang w:val="en-GB"/>
-        </w:rPr>
-        <w:t>al., “Design, implementation and deployment of workflow lifecycle management components - Phase II</w:t>
+        <w:t>[D2.2v2]: S. Bechhofer, Khalid Belhajjame, et. al., “Design, implementation and deployment of workflow lifecycle management components - Phase II</w:t>
       </w:r>
       <w:r>
         <w:rPr>
@@ -28397,25 +27543,8 @@
           <w:rFonts w:ascii="Arial" w:hAnsi="Arial" w:cs="Arial"/>
           <w:lang w:val="en-GB"/>
         </w:rPr>
-        <w:t>.</w:t>
-      </w:r>
-      <w:proofErr w:type="gramEnd"/>
-      <w:r>
-        <w:rPr>
-          <w:rFonts w:ascii="Arial" w:hAnsi="Arial" w:cs="Arial"/>
-          <w:lang w:val="en-GB"/>
-        </w:rPr>
-        <w:t xml:space="preserve"> </w:t>
-      </w:r>
-      <w:proofErr w:type="gramStart"/>
-      <w:r>
-        <w:rPr>
-          <w:rFonts w:ascii="Arial" w:hAnsi="Arial" w:cs="Arial"/>
-          <w:lang w:val="en-GB"/>
-        </w:rPr>
-        <w:t>Deliverable D2.2v2, Wf4Ever Project, 2013, 2013.</w:t>
-      </w:r>
-      <w:proofErr w:type="gramEnd"/>
+        <w:t>. Deliverable D2.2v2, Wf4Ever Project, 2013, 2013.</w:t>
+      </w:r>
     </w:p>
     <w:p>
       <w:pPr>
@@ -28461,23 +27590,7 @@
           <w:rFonts w:ascii="Arial" w:hAnsi="Arial" w:cs="Arial"/>
           <w:lang w:val="en-GB"/>
         </w:rPr>
-        <w:t xml:space="preserve">. </w:t>
-      </w:r>
-      <w:proofErr w:type="gramStart"/>
-      <w:r>
-        <w:rPr>
-          <w:rFonts w:ascii="Arial" w:hAnsi="Arial" w:cs="Arial"/>
-          <w:lang w:val="en-GB"/>
-        </w:rPr>
-        <w:t>Deliverable D4.2v1, Wf4Ever Project, 2012,” 2012.</w:t>
-      </w:r>
-      <w:proofErr w:type="gramEnd"/>
-      <w:r>
-        <w:rPr>
-          <w:rFonts w:ascii="Arial" w:hAnsi="Arial" w:cs="Arial"/>
-          <w:lang w:val="en-GB"/>
-        </w:rPr>
-        <w:t xml:space="preserve"> (Available at </w:t>
+        <w:t xml:space="preserve">. Deliverable D4.2v1, Wf4Ever Project, 2012,” 2012. (Available at </w:t>
       </w:r>
       <w:hyperlink r:id="rId43" w:history="1">
         <w:r>
@@ -28593,23 +27706,7 @@
           <w:rFonts w:ascii="Arial" w:hAnsi="Arial" w:cs="Arial"/>
           <w:lang w:val="en-GB"/>
         </w:rPr>
-        <w:t>,</w:t>
-      </w:r>
-      <w:proofErr w:type="gramStart"/>
-      <w:r>
-        <w:rPr>
-          <w:rFonts w:ascii="Arial" w:hAnsi="Arial" w:cs="Arial"/>
-          <w:lang w:val="en-GB"/>
-        </w:rPr>
-        <w:t>  Seventh</w:t>
-      </w:r>
-      <w:proofErr w:type="gramEnd"/>
-      <w:r>
-        <w:rPr>
-          <w:rFonts w:ascii="Arial" w:hAnsi="Arial" w:cs="Arial"/>
-          <w:lang w:val="en-GB"/>
-        </w:rPr>
-        <w:t xml:space="preserve"> ACM International Conference on Conference on Knowledge Capture, Banff, Canada, (2013)</w:t>
+        <w:t>,  Seventh ACM International Conference on Conference on Knowledge Capture, Banff, Canada, (2013)</w:t>
       </w:r>
       <w:r>
         <w:rPr>
@@ -28660,25 +27757,8 @@
           <w:rFonts w:ascii="Arial" w:hAnsi="Arial" w:cs="Arial"/>
           <w:lang w:val="en-GB"/>
         </w:rPr>
-        <w:t xml:space="preserve">S. </w:t>
-      </w:r>
-      <w:proofErr w:type="gramStart"/>
-      <w:r>
-        <w:rPr>
-          <w:rFonts w:ascii="Arial" w:hAnsi="Arial" w:cs="Arial"/>
-          <w:lang w:val="en-GB"/>
-        </w:rPr>
-        <w:t>Bechhofer ,et</w:t>
-      </w:r>
-      <w:proofErr w:type="gramEnd"/>
-      <w:r>
-        <w:rPr>
-          <w:rFonts w:ascii="Arial" w:hAnsi="Arial" w:cs="Arial"/>
-          <w:lang w:val="en-GB"/>
-        </w:rPr>
-        <w:t xml:space="preserve">. Al. </w:t>
-      </w:r>
-      <w:proofErr w:type="gramStart"/>
+        <w:t xml:space="preserve">S. Bechhofer ,et. Al. </w:t>
+      </w:r>
       <w:r>
         <w:rPr>
           <w:rFonts w:ascii="Arial" w:hAnsi="Arial" w:cs="Arial"/>
@@ -28698,15 +27778,7 @@
           <w:rFonts w:ascii="Arial" w:hAnsi="Arial" w:cs="Arial"/>
           <w:lang w:val="en-GB"/>
         </w:rPr>
-        <w:t>“</w:t>
-      </w:r>
-      <w:proofErr w:type="gramEnd"/>
-      <w:r>
-        <w:rPr>
-          <w:rFonts w:ascii="Arial" w:hAnsi="Arial" w:cs="Arial"/>
-          <w:lang w:val="en-GB"/>
-        </w:rPr>
-        <w:t>Design, implementation and deployment of workflow lifecycle management components– Phase II“.</w:t>
+        <w:t>“Design, implementation and deployment of workflow lifecycle management components– Phase II“.</w:t>
       </w:r>
     </w:p>
     <w:p>
@@ -28764,23 +27836,7 @@
           <w:rFonts w:ascii="Arial" w:hAnsi="Arial" w:cs="Arial"/>
           <w:lang w:val="en-GB"/>
         </w:rPr>
-        <w:t xml:space="preserve"> – </w:t>
-      </w:r>
-      <w:proofErr w:type="gramStart"/>
-      <w:r>
-        <w:rPr>
-          <w:rFonts w:ascii="Arial" w:hAnsi="Arial" w:cs="Arial"/>
-          <w:lang w:val="en-GB"/>
-        </w:rPr>
-        <w:t>Phase</w:t>
-      </w:r>
-      <w:proofErr w:type="gramEnd"/>
-      <w:r>
-        <w:rPr>
-          <w:rFonts w:ascii="Arial" w:hAnsi="Arial" w:cs="Arial"/>
-          <w:lang w:val="en-GB"/>
-        </w:rPr>
-        <w:t xml:space="preserve"> I</w:t>
+        <w:t xml:space="preserve"> – Phase I</w:t>
       </w:r>
       <w:r>
         <w:rPr>
@@ -28813,37 +27869,13 @@
             <w:rFonts w:ascii="Arial" w:hAnsi="Arial" w:cs="Arial"/>
             <w:lang w:val="en-GB"/>
           </w:rPr>
-          <w:t xml:space="preserve">Jun Zhao, </w:t>
-        </w:r>
-        <w:proofErr w:type="gramStart"/>
+          <w:t>Jun Zhao, et. Al. “</w:t>
+        </w:r>
         <w:r>
           <w:rPr>
             <w:rFonts w:ascii="Arial" w:hAnsi="Arial" w:cs="Arial"/>
             <w:lang w:val="en-GB"/>
           </w:rPr>
-          <w:t>et</w:t>
-        </w:r>
-        <w:proofErr w:type="gramEnd"/>
-        <w:r>
-          <w:rPr>
-            <w:rFonts w:ascii="Arial" w:hAnsi="Arial" w:cs="Arial"/>
-            <w:lang w:val="en-GB"/>
-          </w:rPr>
-          <w:t xml:space="preserve">. </w:t>
-        </w:r>
-        <w:proofErr w:type="gramStart"/>
-        <w:r>
-          <w:rPr>
-            <w:rFonts w:ascii="Arial" w:hAnsi="Arial" w:cs="Arial"/>
-            <w:lang w:val="en-GB"/>
-          </w:rPr>
-          <w:t>Al. “</w:t>
-        </w:r>
-        <w:r>
-          <w:rPr>
-            <w:rFonts w:ascii="Arial" w:hAnsi="Arial" w:cs="Arial"/>
-            <w:lang w:val="en-GB"/>
-          </w:rPr>
           <w:t>Workflow Integrity and Authenticity Maintenance Initial Requirements</w:t>
         </w:r>
       </w:hyperlink>
@@ -28861,7 +27893,6 @@
         </w:rPr>
         <w:t xml:space="preserve"> (Deliverable D4.1, Wf4Ever Project, 2011.)</w:t>
       </w:r>
-      <w:proofErr w:type="gramEnd"/>
     </w:p>
     <w:p>
       <w:pPr>
@@ -28880,7 +27911,6 @@
         <w:lastRenderedPageBreak/>
         <w:t xml:space="preserve">[D1.4v2] Raul Palma et. </w:t>
       </w:r>
-      <w:proofErr w:type="gramStart"/>
       <w:r>
         <w:rPr>
           <w:rFonts w:ascii="Arial" w:hAnsi="Arial" w:cs="Arial"/>
@@ -28888,7 +27918,6 @@
         </w:rPr>
         <w:t>Al. “Reference Wf4Ever Implementation – Phase II” (Deliverable D1.4v2, Wf4Ever Project, 2013).</w:t>
       </w:r>
-      <w:proofErr w:type="gramEnd"/>
     </w:p>
     <w:p>
       <w:pPr>
@@ -29005,17 +28034,8 @@
           <w:rFonts w:ascii="Arial" w:hAnsi="Arial" w:cs="Arial"/>
           <w:lang w:val="en-GB"/>
         </w:rPr>
-        <w:t xml:space="preserve">Matthew Gamble, Jun Zhao, Graham Klyne, Carole Goble. </w:t>
-      </w:r>
-      <w:proofErr w:type="gramStart"/>
-      <w:r>
-        <w:rPr>
-          <w:rFonts w:ascii="Arial" w:hAnsi="Arial" w:cs="Arial"/>
-          <w:lang w:val="en-GB"/>
-        </w:rPr>
-        <w:t>"MIM: A Minimum Information Model Vocabulary and Framework for Scientific Linked Data", IEEE eScience 2012 Chicago, USA October, 2012.</w:t>
-      </w:r>
-      <w:proofErr w:type="gramEnd"/>
+        <w:t>Matthew Gamble, Jun Zhao, Graham Klyne, Carole Goble. "MIM: A Minimum Information Model Vocabulary and Framework for Scientific Linked Data", IEEE eScience 2012 Chicago, USA October, 2012.</w:t>
+      </w:r>
     </w:p>
     <w:p>
       <w:pPr>
@@ -29046,23 +28066,7 @@
           <w:rFonts w:ascii="Arial" w:hAnsi="Arial" w:cs="Arial"/>
           <w:lang w:val="en-GB"/>
         </w:rPr>
-        <w:t xml:space="preserve">’13] </w:t>
-      </w:r>
-      <w:proofErr w:type="gramStart"/>
-      <w:r>
-        <w:rPr>
-          <w:rFonts w:ascii="Arial" w:hAnsi="Arial" w:cs="Arial"/>
-          <w:lang w:val="en-GB"/>
-        </w:rPr>
-        <w:t>Pinar Alper, Khalid Belhajjame, Carole Goble, and Pinar Karagoz.</w:t>
-      </w:r>
-      <w:proofErr w:type="gramEnd"/>
-      <w:r>
-        <w:rPr>
-          <w:rFonts w:ascii="Arial" w:hAnsi="Arial" w:cs="Arial"/>
-          <w:lang w:val="en-GB"/>
-        </w:rPr>
-        <w:t xml:space="preserve"> “Small Is Beautiful: Summarizing Scientific Workflows Using Semantic Annotations” Submitted to IEEE Big Data'13 October 2013</w:t>
+        <w:t>’13] Pinar Alper, Khalid Belhajjame, Carole Goble, and Pinar Karagoz. “Small Is Beautiful: Summarizing Scientific Workflows Using Semantic Annotations” Submitted to IEEE Big Data'13 October 2013</w:t>
       </w:r>
     </w:p>
     <w:p>
@@ -29119,23 +28123,7 @@
           <w:rFonts w:ascii="Arial" w:hAnsi="Arial" w:cs="Arial"/>
           <w:lang w:val="en-GB"/>
         </w:rPr>
-        <w:t xml:space="preserve">. </w:t>
-      </w:r>
-      <w:proofErr w:type="gramStart"/>
-      <w:r>
-        <w:rPr>
-          <w:rFonts w:ascii="Arial" w:hAnsi="Arial" w:cs="Arial"/>
-          <w:lang w:val="en-GB"/>
-        </w:rPr>
-        <w:t>In the proceedings of the IEEE eScience Conference (eScience 2012), IEEE CS, Chicago, USA, 2012.</w:t>
-      </w:r>
-      <w:proofErr w:type="gramEnd"/>
-      <w:r>
-        <w:rPr>
-          <w:rFonts w:ascii="Arial" w:hAnsi="Arial" w:cs="Arial"/>
-          <w:lang w:val="en-GB"/>
-        </w:rPr>
-        <w:t xml:space="preserve"> (Available at </w:t>
+        <w:t xml:space="preserve">. In the proceedings of the IEEE eScience Conference (eScience 2012), IEEE CS, Chicago, USA, 2012. (Available at </w:t>
       </w:r>
       <w:hyperlink r:id="rId50" w:history="1">
         <w:r>
@@ -29166,7 +28154,6 @@
         <w:textAlignment w:val="auto"/>
       </w:pPr>
     </w:p>
-    <w:bookmarkEnd w:id="0"/>
     <w:p>
       <w:pPr>
         <w:pStyle w:val="NormalWeb"/>
@@ -29441,21 +28428,7 @@
             <w:rStyle w:val="Hipervnculo"/>
             <w:lang w:val="es-ES"/>
           </w:rPr>
-          <w:t>http://www.w3.org/TR/prov-ove</w:t>
-        </w:r>
-        <w:r>
-          <w:rPr>
-            <w:rStyle w:val="Hipervnculo"/>
-            <w:lang w:val="es-ES"/>
-          </w:rPr>
-          <w:t>r</w:t>
-        </w:r>
-        <w:r>
-          <w:rPr>
-            <w:rStyle w:val="Hipervnculo"/>
-            <w:lang w:val="es-ES"/>
-          </w:rPr>
-          <w:t>view/</w:t>
+          <w:t>http://www.w3.org/TR/prov-overview/</w:t>
         </w:r>
       </w:hyperlink>
     </w:p>
@@ -29486,6 +28459,9 @@
     <w:p>
       <w:pPr>
         <w:pStyle w:val="Textonotapie"/>
+        <w:rPr>
+          <w:lang w:val="es-ES"/>
+        </w:rPr>
       </w:pPr>
       <w:r>
         <w:rPr>
@@ -29494,6 +28470,9 @@
         <w:footnoteRef/>
       </w:r>
       <w:r>
+        <w:rPr>
+          <w:lang w:val="es-ES"/>
+        </w:rPr>
         <w:t xml:space="preserve"> </w:t>
       </w:r>
       <w:hyperlink r:id="rId3" w:history="1">
@@ -29502,6 +28481,7 @@
             <w:rStyle w:val="Hipervnculo"/>
             <w:rFonts w:cs="Arial"/>
             <w:szCs w:val="18"/>
+            <w:lang w:val="es-ES"/>
           </w:rPr>
           <w:t>http://www.w3.org/TR/2012/WD-prov-overview-20121211/</w:t>
         </w:r>
@@ -29512,6 +28492,9 @@
     <w:p>
       <w:pPr>
         <w:pStyle w:val="Textonotapie"/>
+        <w:rPr>
+          <w:lang w:val="es-ES"/>
+        </w:rPr>
       </w:pPr>
       <w:r>
         <w:rPr>
@@ -29520,12 +28503,16 @@
         <w:footnoteRef/>
       </w:r>
       <w:r>
+        <w:rPr>
+          <w:lang w:val="es-ES"/>
+        </w:rPr>
         <w:t xml:space="preserve"> </w:t>
       </w:r>
       <w:hyperlink r:id="rId4" w:history="1">
         <w:r>
           <w:rPr>
             <w:rStyle w:val="Hipervnculo"/>
+            <w:lang w:val="es-ES"/>
           </w:rPr>
           <w:t>https://github.com/wf4ever/ro/blob/master/wfprov.owl</w:t>
         </w:r>
@@ -29536,6 +28523,9 @@
     <w:p>
       <w:pPr>
         <w:pStyle w:val="Textonotapie"/>
+        <w:rPr>
+          <w:lang w:val="es-ES"/>
+        </w:rPr>
       </w:pPr>
       <w:r>
         <w:rPr>
@@ -29544,12 +28534,16 @@
         <w:footnoteRef/>
       </w:r>
       <w:r>
+        <w:rPr>
+          <w:lang w:val="es-ES"/>
+        </w:rPr>
         <w:t xml:space="preserve"> </w:t>
       </w:r>
       <w:hyperlink r:id="rId5" w:history="1">
         <w:r>
           <w:rPr>
             <w:rStyle w:val="Hipervnculo"/>
+            <w:lang w:val="es-ES"/>
           </w:rPr>
           <w:t>http://wf4ever.github.io/ro/</w:t>
         </w:r>
@@ -29560,6 +28554,9 @@
     <w:p>
       <w:pPr>
         <w:pStyle w:val="Textonotapie"/>
+        <w:rPr>
+          <w:lang w:val="es-ES"/>
+        </w:rPr>
       </w:pPr>
       <w:r>
         <w:rPr>
@@ -29568,12 +28565,16 @@
         <w:footnoteRef/>
       </w:r>
       <w:r>
+        <w:rPr>
+          <w:lang w:val="es-ES"/>
+        </w:rPr>
         <w:t xml:space="preserve"> </w:t>
       </w:r>
       <w:hyperlink r:id="rId6" w:history="1">
         <w:r>
           <w:rPr>
             <w:rStyle w:val="Hipervnculo"/>
+            <w:lang w:val="es-ES"/>
           </w:rPr>
           <w:t>http://www.w3.org/TR/prov-o/</w:t>
         </w:r>
@@ -29584,6 +28585,9 @@
     <w:p>
       <w:pPr>
         <w:pStyle w:val="Textonotapie"/>
+        <w:rPr>
+          <w:lang w:val="es-ES"/>
+        </w:rPr>
       </w:pPr>
       <w:r>
         <w:rPr>
@@ -29592,12 +28596,16 @@
         <w:footnoteRef/>
       </w:r>
       <w:r>
+        <w:rPr>
+          <w:lang w:val="es-ES"/>
+        </w:rPr>
         <w:t xml:space="preserve"> </w:t>
       </w:r>
       <w:hyperlink r:id="rId7" w:history="1">
         <w:r>
           <w:rPr>
             <w:rStyle w:val="Hipervnculo"/>
+            <w:lang w:val="es-ES"/>
           </w:rPr>
           <w:t>http://www.wf4ever-project.org/wiki/display/docs/Research+Objects+Digital+Library+%28including+the+ROSRS%29</w:t>
         </w:r>
@@ -29608,6 +28616,9 @@
     <w:p>
       <w:pPr>
         <w:pStyle w:val="Textonotapie"/>
+        <w:rPr>
+          <w:lang w:val="es-ES"/>
+        </w:rPr>
       </w:pPr>
       <w:r>
         <w:rPr>
@@ -29616,12 +28627,16 @@
         <w:footnoteRef/>
       </w:r>
       <w:r>
+        <w:rPr>
+          <w:lang w:val="es-ES"/>
+        </w:rPr>
         <w:t xml:space="preserve"> </w:t>
       </w:r>
       <w:hyperlink r:id="rId8" w:history="1">
         <w:r>
           <w:rPr>
             <w:rStyle w:val="Hipervnculo"/>
+            <w:lang w:val="es-ES"/>
           </w:rPr>
           <w:t>https://github.com/wf4ever/ro/blob/master/roevo.owl</w:t>
         </w:r>
@@ -29632,6 +28647,9 @@
     <w:p>
       <w:pPr>
         <w:pStyle w:val="Textonotapie"/>
+        <w:rPr>
+          <w:lang w:val="es-ES"/>
+        </w:rPr>
       </w:pPr>
       <w:r>
         <w:rPr>
@@ -29640,12 +28658,16 @@
         <w:footnoteRef/>
       </w:r>
       <w:r>
+        <w:rPr>
+          <w:lang w:val="es-ES"/>
+        </w:rPr>
         <w:t xml:space="preserve"> </w:t>
       </w:r>
       <w:hyperlink r:id="rId9" w:history="1">
         <w:r>
           <w:rPr>
             <w:rStyle w:val="Hipervnculo"/>
+            <w:lang w:val="es-ES"/>
           </w:rPr>
           <w:t>http://www.taverna.org.uk/</w:t>
         </w:r>
@@ -29656,6 +28678,9 @@
     <w:p>
       <w:pPr>
         <w:pStyle w:val="Textonotapie"/>
+        <w:rPr>
+          <w:lang w:val="es-ES"/>
+        </w:rPr>
       </w:pPr>
       <w:r>
         <w:rPr>
@@ -29664,12 +28689,16 @@
         <w:footnoteRef/>
       </w:r>
       <w:r>
+        <w:rPr>
+          <w:lang w:val="es-ES"/>
+        </w:rPr>
         <w:t xml:space="preserve"> </w:t>
       </w:r>
       <w:hyperlink r:id="rId10" w:history="1">
         <w:r>
           <w:rPr>
             <w:rStyle w:val="Hipervnculo"/>
+            <w:lang w:val="es-ES"/>
           </w:rPr>
           <w:t>http://www.taverna.org.uk/api-2.3/net/sf/taverna/t2/workflowmodel/processor/dispatch/DispatchStack.html</w:t>
         </w:r>
@@ -29680,6 +28709,9 @@
     <w:p>
       <w:pPr>
         <w:pStyle w:val="Textonotapie"/>
+        <w:rPr>
+          <w:lang w:val="es-ES"/>
+        </w:rPr>
       </w:pPr>
       <w:r>
         <w:rPr>
@@ -29688,12 +28720,16 @@
         <w:footnoteRef/>
       </w:r>
       <w:r>
+        <w:rPr>
+          <w:lang w:val="es-ES"/>
+        </w:rPr>
         <w:t xml:space="preserve"> </w:t>
       </w:r>
       <w:hyperlink r:id="rId11" w:history="1">
         <w:r>
           <w:rPr>
             <w:rStyle w:val="Hipervnculo"/>
+            <w:lang w:val="es-ES"/>
           </w:rPr>
           <w:t>https://github.com/wf4ever/taverna-prov</w:t>
         </w:r>
@@ -29704,6 +28740,9 @@
     <w:p>
       <w:pPr>
         <w:pStyle w:val="Textonotapie"/>
+        <w:rPr>
+          <w:lang w:val="es-ES"/>
+        </w:rPr>
       </w:pPr>
       <w:r>
         <w:rPr>
@@ -29712,12 +28751,16 @@
         <w:footnoteRef/>
       </w:r>
       <w:r>
+        <w:rPr>
+          <w:lang w:val="es-ES"/>
+        </w:rPr>
         <w:t xml:space="preserve"> </w:t>
       </w:r>
       <w:hyperlink r:id="rId12" w:history="1">
         <w:r>
           <w:rPr>
             <w:rStyle w:val="Hipervnculo"/>
+            <w:lang w:val="es-ES"/>
           </w:rPr>
           <w:t>http://www.w3.org/TR/2013/REC-prov-o-20130430/</w:t>
         </w:r>
@@ -29728,6 +28771,9 @@
     <w:p>
       <w:pPr>
         <w:pStyle w:val="Textonotapie"/>
+        <w:rPr>
+          <w:lang w:val="es-ES"/>
+        </w:rPr>
       </w:pPr>
       <w:r>
         <w:rPr>
@@ -29736,12 +28782,16 @@
         <w:footnoteRef/>
       </w:r>
       <w:r>
+        <w:rPr>
+          <w:lang w:val="es-ES"/>
+        </w:rPr>
         <w:t xml:space="preserve"> </w:t>
       </w:r>
       <w:hyperlink r:id="rId13" w:history="1">
         <w:r>
           <w:rPr>
             <w:rStyle w:val="Hipervnculo"/>
+            <w:lang w:val="es-ES"/>
           </w:rPr>
           <w:t>https://github.com/lucmoreau/ProvToolbox/</w:t>
         </w:r>
@@ -29752,6 +28802,9 @@
     <w:p>
       <w:pPr>
         <w:pStyle w:val="Textonotapie"/>
+        <w:rPr>
+          <w:lang w:val="es-ES"/>
+        </w:rPr>
       </w:pPr>
       <w:r>
         <w:rPr>
@@ -29763,6 +28816,7 @@
         <w:r>
           <w:rPr>
             <w:rStyle w:val="Hipervnculo"/>
+            <w:lang w:val="es-ES"/>
           </w:rPr>
           <w:t>https://raw.github.com/wf4ever/taverna-prov/master/prov-taverna-owl-bindings/src/main/resources/org/purl/wf4ever/provtaverna/taverna-prov.ttl</w:t>
         </w:r>
@@ -29773,6 +28827,9 @@
     <w:p>
       <w:pPr>
         <w:pStyle w:val="Textonotapie"/>
+        <w:rPr>
+          <w:lang w:val="es-ES"/>
+        </w:rPr>
       </w:pPr>
       <w:r>
         <w:rPr>
@@ -29781,12 +28838,16 @@
         <w:footnoteRef/>
       </w:r>
       <w:r>
+        <w:rPr>
+          <w:lang w:val="es-ES"/>
+        </w:rPr>
         <w:t xml:space="preserve"> </w:t>
       </w:r>
       <w:hyperlink r:id="rId15" w:history="1">
         <w:r>
           <w:rPr>
             <w:rStyle w:val="Hipervnculo"/>
+            <w:lang w:val="es-ES"/>
           </w:rPr>
           <w:t>https://github.com/wf4ever/taverna-prov</w:t>
         </w:r>
@@ -29797,6 +28858,9 @@
     <w:p>
       <w:pPr>
         <w:pStyle w:val="Textonotapie"/>
+        <w:rPr>
+          <w:lang w:val="es-ES"/>
+        </w:rPr>
       </w:pPr>
       <w:r>
         <w:rPr>
@@ -29805,12 +28869,16 @@
         <w:footnoteRef/>
       </w:r>
       <w:r>
+        <w:rPr>
+          <w:lang w:val="es-ES"/>
+        </w:rPr>
         <w:t xml:space="preserve"> </w:t>
       </w:r>
       <w:hyperlink r:id="rId16" w:history="1">
         <w:r>
           <w:rPr>
             <w:rStyle w:val="Hipervnculo"/>
+            <w:lang w:val="es-ES"/>
           </w:rPr>
           <w:t>http://sandbox.wf4ever-project.org/portal/home</w:t>
         </w:r>
@@ -29821,6 +28889,9 @@
     <w:p>
       <w:pPr>
         <w:pStyle w:val="Textonotapie"/>
+        <w:rPr>
+          <w:lang w:val="es-ES"/>
+        </w:rPr>
       </w:pPr>
       <w:r>
         <w:rPr>
@@ -29829,12 +28900,16 @@
         <w:footnoteRef/>
       </w:r>
       <w:r>
+        <w:rPr>
+          <w:lang w:val="es-ES"/>
+        </w:rPr>
         <w:t xml:space="preserve"> </w:t>
       </w:r>
       <w:hyperlink r:id="rId17" w:history="1">
         <w:r>
           <w:rPr>
             <w:rStyle w:val="Hipervnculo"/>
+            <w:lang w:val="es-ES"/>
           </w:rPr>
           <w:t>http://alpha.myexperiment.org/</w:t>
         </w:r>
@@ -29845,6 +28920,9 @@
     <w:p>
       <w:pPr>
         <w:pStyle w:val="Textonotapie"/>
+        <w:rPr>
+          <w:lang w:val="es-ES"/>
+        </w:rPr>
       </w:pPr>
       <w:r>
         <w:rPr>
@@ -29853,12 +28931,16 @@
         <w:footnoteRef/>
       </w:r>
       <w:r>
+        <w:rPr>
+          <w:lang w:val="es-ES"/>
+        </w:rPr>
         <w:t xml:space="preserve"> </w:t>
       </w:r>
       <w:hyperlink r:id="rId18" w:history="1">
         <w:r>
           <w:rPr>
             <w:rStyle w:val="Hipervnculo"/>
+            <w:lang w:val="es-ES"/>
           </w:rPr>
           <w:t>http://www.genome.jp/kegg/</w:t>
         </w:r>
@@ -29869,6 +28951,9 @@
     <w:p>
       <w:pPr>
         <w:pStyle w:val="Textonotapie"/>
+        <w:rPr>
+          <w:lang w:val="es-ES"/>
+        </w:rPr>
       </w:pPr>
       <w:r>
         <w:rPr>
@@ -29877,12 +28962,16 @@
         <w:footnoteRef/>
       </w:r>
       <w:r>
+        <w:rPr>
+          <w:lang w:val="es-ES"/>
+        </w:rPr>
         <w:t xml:space="preserve"> </w:t>
       </w:r>
       <w:hyperlink r:id="rId19" w:history="1">
         <w:r>
           <w:rPr>
             <w:rStyle w:val="Hipervnculo"/>
+            <w:lang w:val="es-ES"/>
           </w:rPr>
           <w:t>https://github.com/gklyne/asqc</w:t>
         </w:r>
@@ -29893,6 +28982,9 @@
     <w:p>
       <w:pPr>
         <w:pStyle w:val="Textonotapie"/>
+        <w:rPr>
+          <w:lang w:val="es-ES"/>
+        </w:rPr>
       </w:pPr>
       <w:r>
         <w:rPr>
@@ -29901,12 +28993,16 @@
         <w:footnoteRef/>
       </w:r>
       <w:r>
+        <w:rPr>
+          <w:lang w:val="es-ES"/>
+        </w:rPr>
         <w:t xml:space="preserve"> </w:t>
       </w:r>
       <w:hyperlink r:id="rId20" w:history="1">
         <w:r>
           <w:rPr>
             <w:rStyle w:val="Hipervnculo"/>
+            <w:lang w:val="es-ES"/>
           </w:rPr>
           <w:t>https://github.com/wf4ever/ro-catalogue/blob/master/v0.1/Kegg-workflow-evaluation/wf_conversion.sh#L142</w:t>
         </w:r>
@@ -29917,6 +29013,9 @@
     <w:p>
       <w:pPr>
         <w:pStyle w:val="Textonotapie"/>
+        <w:rPr>
+          <w:lang w:val="es-ES"/>
+        </w:rPr>
       </w:pPr>
       <w:r>
         <w:rPr>
@@ -29925,12 +29024,16 @@
         <w:footnoteRef/>
       </w:r>
       <w:r>
+        <w:rPr>
+          <w:lang w:val="es-ES"/>
+        </w:rPr>
         <w:t xml:space="preserve"> </w:t>
       </w:r>
       <w:hyperlink r:id="rId21" w:history="1">
         <w:r>
           <w:rPr>
             <w:rStyle w:val="Hipervnculo"/>
+            <w:lang w:val="es-ES"/>
           </w:rPr>
           <w:t>http://wings-workflows.org</w:t>
         </w:r>
@@ -29941,6 +29044,9 @@
     <w:p>
       <w:pPr>
         <w:pStyle w:val="Textonotapie"/>
+        <w:rPr>
+          <w:lang w:val="es-ES"/>
+        </w:rPr>
       </w:pPr>
       <w:r>
         <w:rPr>
@@ -29949,12 +29055,16 @@
         <w:footnoteRef/>
       </w:r>
       <w:r>
+        <w:rPr>
+          <w:lang w:val="es-ES"/>
+        </w:rPr>
         <w:t xml:space="preserve"> </w:t>
       </w:r>
       <w:hyperlink r:id="rId22" w:history="1">
         <w:r>
           <w:rPr>
             <w:rStyle w:val="Hipervnculo"/>
+            <w:lang w:val="es-ES"/>
           </w:rPr>
           <w:t>http://www.w3.org/</w:t>
         </w:r>
@@ -29965,6 +29075,9 @@
     <w:p>
       <w:pPr>
         <w:pStyle w:val="Textonotapie"/>
+        <w:rPr>
+          <w:lang w:val="es-ES"/>
+        </w:rPr>
       </w:pPr>
       <w:r>
         <w:rPr>
@@ -29973,12 +29086,16 @@
         <w:footnoteRef/>
       </w:r>
       <w:r>
+        <w:rPr>
+          <w:lang w:val="es-ES"/>
+        </w:rPr>
         <w:t xml:space="preserve"> </w:t>
       </w:r>
       <w:hyperlink r:id="rId23" w:history="1">
         <w:r>
           <w:rPr>
             <w:rStyle w:val="Hipervnculo"/>
+            <w:lang w:val="es-ES"/>
           </w:rPr>
           <w:t>http://www.w3.org/TR/prov-overview/</w:t>
         </w:r>
@@ -29989,6 +29106,9 @@
     <w:p>
       <w:pPr>
         <w:pStyle w:val="Textonotapie"/>
+        <w:rPr>
+          <w:lang w:val="es-ES"/>
+        </w:rPr>
       </w:pPr>
       <w:r>
         <w:rPr>
@@ -29997,12 +29117,16 @@
         <w:footnoteRef/>
       </w:r>
       <w:r>
+        <w:rPr>
+          <w:lang w:val="es-ES"/>
+        </w:rPr>
         <w:t xml:space="preserve"> </w:t>
       </w:r>
       <w:hyperlink r:id="rId24" w:history="1">
         <w:r>
           <w:rPr>
             <w:rStyle w:val="Hipervnculo"/>
+            <w:lang w:val="es-ES"/>
           </w:rPr>
           <w:t>http://www.w3.org/TR/2013/REC-prov-o-20130430/</w:t>
         </w:r>
@@ -30013,6 +29137,9 @@
     <w:p>
       <w:pPr>
         <w:pStyle w:val="Textonotapie"/>
+        <w:rPr>
+          <w:lang w:val="es-ES"/>
+        </w:rPr>
       </w:pPr>
       <w:r>
         <w:rPr>
@@ -30021,12 +29148,16 @@
         <w:footnoteRef/>
       </w:r>
       <w:r>
+        <w:rPr>
+          <w:lang w:val="es-ES"/>
+        </w:rPr>
         <w:t xml:space="preserve"> </w:t>
       </w:r>
       <w:hyperlink r:id="rId25" w:history="1">
         <w:r>
           <w:rPr>
             <w:rStyle w:val="Hipervnculo"/>
+            <w:lang w:val="es-ES"/>
           </w:rPr>
           <w:t>http://www.w3.org/TR/2013/REC-prov-dm-20130430/</w:t>
         </w:r>
@@ -30037,6 +29168,9 @@
     <w:p>
       <w:pPr>
         <w:pStyle w:val="Textonotapie"/>
+        <w:rPr>
+          <w:lang w:val="es-ES"/>
+        </w:rPr>
       </w:pPr>
       <w:r>
         <w:rPr>
@@ -30045,12 +29179,16 @@
         <w:footnoteRef/>
       </w:r>
       <w:r>
+        <w:rPr>
+          <w:lang w:val="es-ES"/>
+        </w:rPr>
         <w:t xml:space="preserve"> </w:t>
       </w:r>
       <w:hyperlink r:id="rId26" w:history="1">
         <w:r>
           <w:rPr>
             <w:rStyle w:val="Hipervnculo"/>
+            <w:lang w:val="es-ES"/>
           </w:rPr>
           <w:t>http://www.w3.org/TR/2013/REC-prov-n-20130430/</w:t>
         </w:r>
@@ -30061,6 +29199,9 @@
     <w:p>
       <w:pPr>
         <w:pStyle w:val="Textonotapie"/>
+        <w:rPr>
+          <w:lang w:val="es-ES"/>
+        </w:rPr>
       </w:pPr>
       <w:r>
         <w:rPr>
@@ -30069,12 +29210,16 @@
         <w:footnoteRef/>
       </w:r>
       <w:r>
+        <w:rPr>
+          <w:lang w:val="es-ES"/>
+        </w:rPr>
         <w:t xml:space="preserve"> </w:t>
       </w:r>
       <w:hyperlink r:id="rId27" w:history="1">
         <w:r>
           <w:rPr>
             <w:rStyle w:val="Hipervnculo"/>
+            <w:lang w:val="es-ES"/>
           </w:rPr>
           <w:t>http://www.w3.org/TR/2013/NOTE-prov-primer-20130430/</w:t>
         </w:r>
@@ -30085,6 +29230,9 @@
     <w:p>
       <w:pPr>
         <w:pStyle w:val="Textonotapie"/>
+        <w:rPr>
+          <w:lang w:val="es-ES"/>
+        </w:rPr>
       </w:pPr>
       <w:r>
         <w:rPr>
@@ -30093,12 +29241,16 @@
         <w:footnoteRef/>
       </w:r>
       <w:r>
+        <w:rPr>
+          <w:lang w:val="es-ES"/>
+        </w:rPr>
         <w:t xml:space="preserve"> </w:t>
       </w:r>
       <w:hyperlink r:id="rId28" w:history="1">
         <w:r>
           <w:rPr>
             <w:rStyle w:val="Hipervnculo"/>
+            <w:lang w:val="es-ES"/>
           </w:rPr>
           <w:t>http://www.w3.org/TR/2013/NOTE-prov-aq-20130430/</w:t>
         </w:r>
@@ -30109,6 +29261,9 @@
     <w:p>
       <w:pPr>
         <w:pStyle w:val="Textonotapie"/>
+        <w:rPr>
+          <w:lang w:val="es-ES"/>
+        </w:rPr>
       </w:pPr>
       <w:r>
         <w:rPr>
@@ -30117,12 +29272,16 @@
         <w:footnoteRef/>
       </w:r>
       <w:r>
+        <w:rPr>
+          <w:lang w:val="es-ES"/>
+        </w:rPr>
         <w:t xml:space="preserve"> </w:t>
       </w:r>
       <w:hyperlink r:id="rId29" w:history="1">
         <w:r>
           <w:rPr>
             <w:rStyle w:val="Hipervnculo"/>
+            <w:lang w:val="es-ES"/>
           </w:rPr>
           <w:t>http://www.w3.org/TR/2013/NOTE-prov-dictionary-20130430/</w:t>
         </w:r>
@@ -30133,6 +29292,9 @@
     <w:p>
       <w:pPr>
         <w:pStyle w:val="Textonotapie"/>
+        <w:rPr>
+          <w:lang w:val="es-ES"/>
+        </w:rPr>
       </w:pPr>
       <w:r>
         <w:rPr>
@@ -30141,12 +29303,16 @@
         <w:footnoteRef/>
       </w:r>
       <w:r>
+        <w:rPr>
+          <w:lang w:val="es-ES"/>
+        </w:rPr>
         <w:t xml:space="preserve"> </w:t>
       </w:r>
       <w:hyperlink r:id="rId30" w:history="1">
         <w:r>
           <w:rPr>
             <w:rStyle w:val="Hipervnculo"/>
+            <w:lang w:val="es-ES"/>
           </w:rPr>
           <w:t>http://www.w3.org/TR/2013/NOTE-prov-dc-20130430/</w:t>
         </w:r>
@@ -30157,6 +29323,9 @@
     <w:p>
       <w:pPr>
         <w:pStyle w:val="Textonotapie"/>
+        <w:rPr>
+          <w:lang w:val="es-ES"/>
+        </w:rPr>
       </w:pPr>
       <w:r>
         <w:rPr>
@@ -30165,12 +29334,16 @@
         <w:footnoteRef/>
       </w:r>
       <w:r>
+        <w:rPr>
+          <w:lang w:val="es-ES"/>
+        </w:rPr>
         <w:t xml:space="preserve"> </w:t>
       </w:r>
       <w:hyperlink r:id="rId31" w:history="1">
         <w:r>
           <w:rPr>
             <w:rStyle w:val="Hipervnculo"/>
+            <w:lang w:val="es-ES"/>
           </w:rPr>
           <w:t>http://www.w3.org/TR/prov-implementations/</w:t>
         </w:r>
@@ -30181,6 +29354,9 @@
     <w:p>
       <w:pPr>
         <w:pStyle w:val="Textonotapie"/>
+        <w:rPr>
+          <w:lang w:val="es-ES"/>
+        </w:rPr>
       </w:pPr>
       <w:r>
         <w:rPr>
@@ -30189,12 +29365,16 @@
         <w:footnoteRef/>
       </w:r>
       <w:r>
+        <w:rPr>
+          <w:lang w:val="es-ES"/>
+        </w:rPr>
         <w:t xml:space="preserve"> </w:t>
       </w:r>
       <w:hyperlink r:id="rId32" w:history="1">
         <w:r>
           <w:rPr>
             <w:rStyle w:val="Hipervnculo"/>
+            <w:lang w:val="es-ES"/>
           </w:rPr>
           <w:t>https://sites.google.com/site/provbench/</w:t>
         </w:r>
@@ -30205,6 +29385,9 @@
     <w:p>
       <w:pPr>
         <w:pStyle w:val="Textonotapie"/>
+        <w:rPr>
+          <w:lang w:val="es-ES"/>
+        </w:rPr>
       </w:pPr>
       <w:r>
         <w:rPr>
@@ -30213,12 +29396,16 @@
         <w:footnoteRef/>
       </w:r>
       <w:r>
+        <w:rPr>
+          <w:lang w:val="es-ES"/>
+        </w:rPr>
         <w:t xml:space="preserve"> </w:t>
       </w:r>
       <w:hyperlink r:id="rId33" w:history="1">
         <w:r>
           <w:rPr>
             <w:rStyle w:val="Hipervnculo"/>
+            <w:lang w:val="es-ES"/>
           </w:rPr>
           <w:t>http://edbticdt2013.disi.unige.it/</w:t>
         </w:r>
@@ -30229,6 +29416,9 @@
     <w:p>
       <w:pPr>
         <w:pStyle w:val="Textonotapie"/>
+        <w:rPr>
+          <w:lang w:val="es-ES"/>
+        </w:rPr>
       </w:pPr>
       <w:r>
         <w:rPr>
@@ -30237,12 +29427,16 @@
         <w:footnoteRef/>
       </w:r>
       <w:r>
+        <w:rPr>
+          <w:lang w:val="es-ES"/>
+        </w:rPr>
         <w:t xml:space="preserve"> </w:t>
       </w:r>
       <w:hyperlink r:id="rId34" w:history="1">
         <w:r>
           <w:rPr>
             <w:rStyle w:val="Hipervnculo"/>
+            <w:lang w:val="es-ES"/>
           </w:rPr>
           <w:t>https://sites.google.com/site/bigprov13/</w:t>
         </w:r>
@@ -30253,6 +29447,9 @@
     <w:p>
       <w:pPr>
         <w:pStyle w:val="Textonotapie"/>
+        <w:rPr>
+          <w:lang w:val="es-ES"/>
+        </w:rPr>
       </w:pPr>
       <w:r>
         <w:rPr>
@@ -30261,12 +29458,16 @@
         <w:footnoteRef/>
       </w:r>
       <w:r>
+        <w:rPr>
+          <w:lang w:val="es-ES"/>
+        </w:rPr>
         <w:t xml:space="preserve"> </w:t>
       </w:r>
       <w:hyperlink r:id="rId35" w:history="1">
         <w:r>
           <w:rPr>
             <w:rStyle w:val="Hipervnculo"/>
+            <w:lang w:val="es-ES"/>
           </w:rPr>
           <w:t>https://sites.google.com/site/provbench/provbench-at-bigprov-13/acceptedsubmissions</w:t>
         </w:r>
@@ -30277,6 +29478,9 @@
     <w:p>
       <w:pPr>
         <w:pStyle w:val="Textonotapie"/>
+        <w:rPr>
+          <w:lang w:val="es-ES"/>
+        </w:rPr>
       </w:pPr>
       <w:r>
         <w:rPr>
@@ -30285,12 +29489,16 @@
         <w:footnoteRef/>
       </w:r>
       <w:r>
+        <w:rPr>
+          <w:lang w:val="es-ES"/>
+        </w:rPr>
         <w:t xml:space="preserve"> </w:t>
       </w:r>
       <w:hyperlink r:id="rId36" w:history="1">
         <w:r>
           <w:rPr>
             <w:rStyle w:val="Hipervnculo"/>
+            <w:lang w:val="es-ES"/>
           </w:rPr>
           <w:t>http://www.wf4ever-project.org/wiki/display/docs/Provenance+corpus</w:t>
         </w:r>
@@ -30301,6 +29509,9 @@
     <w:p>
       <w:pPr>
         <w:pStyle w:val="Textonotapie"/>
+        <w:rPr>
+          <w:lang w:val="es-ES"/>
+        </w:rPr>
       </w:pPr>
       <w:r>
         <w:rPr>
@@ -30309,6 +29520,9 @@
         <w:footnoteRef/>
       </w:r>
       <w:r>
+        <w:rPr>
+          <w:lang w:val="es-ES"/>
+        </w:rPr>
         <w:t xml:space="preserve"> </w:t>
       </w:r>
       <w:hyperlink r:id="rId37" w:history="1">
@@ -30316,6 +29530,7 @@
           <w:rPr>
             <w:rStyle w:val="Hipervnculo"/>
             <w:szCs w:val="18"/>
+            <w:lang w:val="es-ES"/>
           </w:rPr>
           <w:t>https://github.com/wf4ever/provenance-corpus</w:t>
         </w:r>
@@ -30328,6 +29543,7 @@
         <w:rPr>
           <w:sz w:val="18"/>
           <w:szCs w:val="18"/>
+          <w:lang w:val="es-ES"/>
         </w:rPr>
       </w:pPr>
       <w:r>
@@ -30341,6 +29557,7 @@
       <w:r>
         <w:rPr>
           <w:sz w:val="20"/>
+          <w:lang w:val="es-ES"/>
         </w:rPr>
         <w:t xml:space="preserve"> </w:t>
       </w:r>
@@ -30350,6 +29567,7 @@
             <w:rStyle w:val="Hipervnculo"/>
             <w:sz w:val="18"/>
             <w:szCs w:val="18"/>
+            <w:lang w:val="es-ES"/>
           </w:rPr>
           <w:t>http://wf4ever.github.com/taverna-prov/</w:t>
         </w:r>
@@ -30360,6 +29578,9 @@
     <w:p>
       <w:pPr>
         <w:pStyle w:val="Textonotapie"/>
+        <w:rPr>
+          <w:lang w:val="es-ES"/>
+        </w:rPr>
       </w:pPr>
       <w:r>
         <w:rPr>
@@ -30368,12 +29589,16 @@
         <w:footnoteRef/>
       </w:r>
       <w:r>
+        <w:rPr>
+          <w:lang w:val="es-ES"/>
+        </w:rPr>
         <w:t xml:space="preserve"> </w:t>
       </w:r>
       <w:hyperlink r:id="rId39" w:history="1">
         <w:r>
           <w:rPr>
             <w:rStyle w:val="Hipervnculo"/>
+            <w:lang w:val="es-ES"/>
           </w:rPr>
           <w:t>http://dx.doi.org/10.1145/2457317.2457376</w:t>
         </w:r>
@@ -30384,6 +29609,9 @@
     <w:p>
       <w:pPr>
         <w:pStyle w:val="Textonotapie"/>
+        <w:rPr>
+          <w:lang w:val="es-ES"/>
+        </w:rPr>
       </w:pPr>
       <w:r>
         <w:rPr>
@@ -30392,12 +29620,16 @@
         <w:footnoteRef/>
       </w:r>
       <w:r>
+        <w:rPr>
+          <w:lang w:val="es-ES"/>
+        </w:rPr>
         <w:t xml:space="preserve"> </w:t>
       </w:r>
       <w:hyperlink r:id="rId40" w:history="1">
         <w:r>
           <w:rPr>
             <w:rStyle w:val="Hipervnculo"/>
+            <w:lang w:val="es-ES"/>
           </w:rPr>
           <w:t>http://sandbox.wf4ever-project.org/wfabstraction/rest/search</w:t>
         </w:r>
@@ -30408,6 +29640,9 @@
     <w:p>
       <w:pPr>
         <w:pStyle w:val="Textonotapie"/>
+        <w:rPr>
+          <w:lang w:val="es-ES"/>
+        </w:rPr>
       </w:pPr>
       <w:r>
         <w:rPr>
@@ -30416,12 +29651,16 @@
         <w:footnoteRef/>
       </w:r>
       <w:r>
+        <w:rPr>
+          <w:lang w:val="es-ES"/>
+        </w:rPr>
         <w:t xml:space="preserve"> </w:t>
       </w:r>
       <w:hyperlink r:id="rId41" w:history="1">
         <w:r>
           <w:rPr>
             <w:rStyle w:val="Hipervnculo"/>
+            <w:lang w:val="es-ES"/>
           </w:rPr>
           <w:t>http://www.wf4ever-project.org/wiki/display/docs/44c.+Discover+workflow+pattern+similarities+and+linking</w:t>
         </w:r>
@@ -30432,6 +29671,9 @@
     <w:p>
       <w:pPr>
         <w:pStyle w:val="Textonotapie"/>
+        <w:rPr>
+          <w:lang w:val="es-ES"/>
+        </w:rPr>
       </w:pPr>
       <w:r>
         <w:rPr>
@@ -30440,12 +29682,16 @@
         <w:footnoteRef/>
       </w:r>
       <w:r>
+        <w:rPr>
+          <w:lang w:val="es-ES"/>
+        </w:rPr>
         <w:t xml:space="preserve"> </w:t>
       </w:r>
       <w:hyperlink r:id="rId42" w:history="1">
         <w:r>
           <w:rPr>
             <w:rStyle w:val="Hipervnculo"/>
+            <w:lang w:val="es-ES"/>
           </w:rPr>
           <w:t>http://sandbox.wf4ever-project.org/wfabstraction/rest/recommend</w:t>
         </w:r>
@@ -30456,6 +29702,9 @@
     <w:p>
       <w:pPr>
         <w:pStyle w:val="Textonotapie"/>
+        <w:rPr>
+          <w:lang w:val="es-ES"/>
+        </w:rPr>
       </w:pPr>
       <w:r>
         <w:rPr>
@@ -30464,12 +29713,16 @@
         <w:footnoteRef/>
       </w:r>
       <w:r>
+        <w:rPr>
+          <w:lang w:val="es-ES"/>
+        </w:rPr>
         <w:t xml:space="preserve"> </w:t>
       </w:r>
       <w:hyperlink r:id="rId43" w:history="1">
         <w:r>
           <w:rPr>
             <w:rStyle w:val="Hipervnculo"/>
+            <w:lang w:val="es-ES"/>
           </w:rPr>
           <w:t>http://www.wf4ever-project.org/wiki/display/docs/Workflow+Indexing+API</w:t>
         </w:r>
@@ -30480,6 +29733,9 @@
     <w:p>
       <w:pPr>
         <w:pStyle w:val="Textonotapie"/>
+        <w:rPr>
+          <w:lang w:val="es-ES"/>
+        </w:rPr>
       </w:pPr>
       <w:r>
         <w:rPr>
@@ -30488,12 +29744,16 @@
         <w:footnoteRef/>
       </w:r>
       <w:r>
+        <w:rPr>
+          <w:lang w:val="es-ES"/>
+        </w:rPr>
         <w:t xml:space="preserve"> </w:t>
       </w:r>
       <w:hyperlink r:id="rId44" w:history="1">
         <w:r>
           <w:rPr>
             <w:rStyle w:val="Hipervnculo"/>
+            <w:lang w:val="es-ES"/>
           </w:rPr>
           <w:t>http://www.wf4ever-project.org/wiki/display/docs/Taverna+provenance+query+examples</w:t>
         </w:r>
@@ -30504,6 +29764,9 @@
     <w:p>
       <w:pPr>
         <w:pStyle w:val="Textonotapie"/>
+        <w:rPr>
+          <w:lang w:val="es-ES"/>
+        </w:rPr>
       </w:pPr>
       <w:r>
         <w:rPr>
@@ -30512,17 +29775,24 @@
         <w:footnoteRef/>
       </w:r>
       <w:r>
+        <w:rPr>
+          <w:lang w:val="es-ES"/>
+        </w:rPr>
         <w:t xml:space="preserve"> </w:t>
       </w:r>
       <w:hyperlink r:id="rId45" w:history="1">
         <w:r>
           <w:rPr>
             <w:rStyle w:val="Hipervnculo"/>
+            <w:lang w:val="es-ES"/>
           </w:rPr>
           <w:t>http://www.wf4ever-project.org/wiki/display/docs/Wings+provenance+query+examples</w:t>
         </w:r>
       </w:hyperlink>
       <w:r>
+        <w:rPr>
+          <w:lang w:val="es-ES"/>
+        </w:rPr>
         <w:t xml:space="preserve"> ?</w:t>
       </w:r>
     </w:p>
@@ -30531,6 +29801,9 @@
     <w:p>
       <w:pPr>
         <w:pStyle w:val="Textonotapie"/>
+        <w:rPr>
+          <w:lang w:val="es-ES"/>
+        </w:rPr>
       </w:pPr>
       <w:r>
         <w:rPr>
@@ -30539,12 +29812,16 @@
         <w:footnoteRef/>
       </w:r>
       <w:r>
+        <w:rPr>
+          <w:lang w:val="es-ES"/>
+        </w:rPr>
         <w:t xml:space="preserve"> </w:t>
       </w:r>
       <w:hyperlink r:id="rId46" w:history="1">
         <w:r>
           <w:rPr>
             <w:rStyle w:val="Hipervnculo"/>
+            <w:lang w:val="es-ES"/>
           </w:rPr>
           <w:t>http://wf4ever.github.io/ro/</w:t>
         </w:r>
@@ -30559,7 +29836,6 @@
         <w:jc w:val="both"/>
         <w:rPr>
           <w:rFonts w:ascii="Arial" w:hAnsi="Arial" w:cs="Arial"/>
-          <w:lang w:val="en-US"/>
         </w:rPr>
       </w:pPr>
       <w:r>
@@ -30569,9 +29845,6 @@
         <w:footnoteRef/>
       </w:r>
       <w:r>
-        <w:rPr>
-          <w:lang w:val="en-US"/>
-        </w:rPr>
         <w:t xml:space="preserve"> </w:t>
       </w:r>
       <w:hyperlink r:id="rId47" w:history="1">
@@ -30580,7 +29853,6 @@
             <w:rStyle w:val="Hipervnculo"/>
             <w:rFonts w:ascii="Arial" w:hAnsi="Arial"/>
             <w:sz w:val="18"/>
-            <w:lang w:val="en-GB"/>
           </w:rPr>
           <w:t>http://purl.org/minim/</w:t>
         </w:r>
@@ -30591,6 +29863,9 @@
     <w:p>
       <w:pPr>
         <w:pStyle w:val="Textonotapie"/>
+        <w:rPr>
+          <w:lang w:val="es-ES"/>
+        </w:rPr>
       </w:pPr>
       <w:r>
         <w:rPr>
@@ -30599,12 +29874,16 @@
         <w:footnoteRef/>
       </w:r>
       <w:r>
+        <w:rPr>
+          <w:lang w:val="es-ES"/>
+        </w:rPr>
         <w:t xml:space="preserve"> </w:t>
       </w:r>
       <w:hyperlink r:id="rId48" w:history="1">
         <w:r>
           <w:rPr>
             <w:rStyle w:val="Hipervnculo"/>
+            <w:lang w:val="es-ES"/>
           </w:rPr>
           <w:t>http://purl.org/minim/minim</w:t>
         </w:r>
@@ -30615,6 +29894,9 @@
     <w:p>
       <w:pPr>
         <w:pStyle w:val="Textonotapie"/>
+        <w:rPr>
+          <w:lang w:val="es-ES"/>
+        </w:rPr>
       </w:pPr>
       <w:r>
         <w:rPr>
@@ -30623,12 +29905,16 @@
         <w:footnoteRef/>
       </w:r>
       <w:r>
+        <w:rPr>
+          <w:lang w:val="es-ES"/>
+        </w:rPr>
         <w:t xml:space="preserve"> </w:t>
       </w:r>
       <w:hyperlink r:id="rId49" w:history="1">
         <w:r>
           <w:rPr>
             <w:rStyle w:val="Hipervnculo"/>
+            <w:lang w:val="es-ES"/>
           </w:rPr>
           <w:t>https://github.com/wf4ever/ro-manager/blob/develop/Minim/minim-revised.md</w:t>
         </w:r>
@@ -30639,6 +29925,9 @@
     <w:p>
       <w:pPr>
         <w:pStyle w:val="Textonotapie"/>
+        <w:rPr>
+          <w:lang w:val="es-ES"/>
+        </w:rPr>
       </w:pPr>
       <w:r>
         <w:rPr>
@@ -30647,12 +29936,16 @@
         <w:footnoteRef/>
       </w:r>
       <w:r>
+        <w:rPr>
+          <w:lang w:val="es-ES"/>
+        </w:rPr>
         <w:t xml:space="preserve"> </w:t>
       </w:r>
       <w:hyperlink r:id="rId50" w:history="1">
         <w:r>
           <w:rPr>
             <w:rStyle w:val="Hipervnculo"/>
+            <w:lang w:val="es-ES"/>
           </w:rPr>
           <w:t>http://purl.org/minim/owldoc</w:t>
         </w:r>
@@ -30663,6 +29956,9 @@
     <w:p>
       <w:pPr>
         <w:pStyle w:val="Textonotapie"/>
+        <w:rPr>
+          <w:lang w:val="es-ES"/>
+        </w:rPr>
       </w:pPr>
       <w:r>
         <w:rPr>
@@ -30671,12 +29967,16 @@
         <w:footnoteRef/>
       </w:r>
       <w:r>
+        <w:rPr>
+          <w:lang w:val="es-ES"/>
+        </w:rPr>
         <w:t xml:space="preserve"> </w:t>
       </w:r>
       <w:hyperlink r:id="rId51" w:history="1">
         <w:r>
           <w:rPr>
             <w:rStyle w:val="Hipervnculo"/>
+            <w:lang w:val="es-ES"/>
           </w:rPr>
           <w:t>https://github.com/wf4ever/ro-manager/tree/master/Minim</w:t>
         </w:r>
@@ -30687,6 +29987,9 @@
     <w:p>
       <w:pPr>
         <w:pStyle w:val="Textonotapie"/>
+        <w:rPr>
+          <w:lang w:val="es-ES"/>
+        </w:rPr>
       </w:pPr>
       <w:r>
         <w:rPr>
@@ -30695,6 +29998,9 @@
         <w:footnoteRef/>
       </w:r>
       <w:r>
+        <w:rPr>
+          <w:lang w:val="es-ES"/>
+        </w:rPr>
         <w:t xml:space="preserve"> </w:t>
       </w:r>
       <w:hyperlink r:id="rId52" w:history="1">
@@ -30702,7 +30008,7 @@
           <w:rPr>
             <w:rStyle w:val="Hipervnculo"/>
             <w:rFonts w:cs="Arial"/>
-            <w:lang w:val="en-US"/>
+            <w:lang w:val="es-ES"/>
           </w:rPr>
           <w:t>http://purl.org/net/chembox/N-Methylformamide </w:t>
         </w:r>
@@ -30713,6 +30019,9 @@
     <w:p>
       <w:pPr>
         <w:pStyle w:val="Textonotapie"/>
+        <w:rPr>
+          <w:lang w:val="es-ES"/>
+        </w:rPr>
       </w:pPr>
       <w:r>
         <w:rPr>
@@ -30721,6 +30030,9 @@
         <w:footnoteRef/>
       </w:r>
       <w:r>
+        <w:rPr>
+          <w:lang w:val="es-ES"/>
+        </w:rPr>
         <w:t xml:space="preserve"> </w:t>
       </w:r>
       <w:hyperlink r:id="rId53" w:history="1">
@@ -30729,7 +30041,7 @@
             <w:rStyle w:val="Hipervnculo"/>
             <w:rFonts w:cs="Arial"/>
             <w:szCs w:val="18"/>
-            <w:lang w:val="en-US"/>
+            <w:lang w:val="es-ES"/>
           </w:rPr>
           <w:t>https://pypi.python.org/pypi/ro-manager</w:t>
         </w:r>
@@ -30740,6 +30052,9 @@
     <w:p>
       <w:pPr>
         <w:pStyle w:val="Textonotapie"/>
+        <w:rPr>
+          <w:lang w:val="es-ES"/>
+        </w:rPr>
       </w:pPr>
       <w:r>
         <w:rPr>
@@ -30748,6 +30063,9 @@
         <w:footnoteRef/>
       </w:r>
       <w:r>
+        <w:rPr>
+          <w:lang w:val="es-ES"/>
+        </w:rPr>
         <w:t xml:space="preserve"> </w:t>
       </w:r>
       <w:hyperlink r:id="rId54" w:history="1">
@@ -30756,7 +30074,7 @@
             <w:rStyle w:val="Hipervnculo"/>
             <w:rFonts w:cs="Arial"/>
             <w:szCs w:val="18"/>
-            <w:lang w:val="en-US"/>
+            <w:lang w:val="es-ES"/>
           </w:rPr>
           <w:t>https://github.com/wf4ever/ro-manager</w:t>
         </w:r>
@@ -30767,6 +30085,9 @@
     <w:p>
       <w:pPr>
         <w:pStyle w:val="Textonotapie"/>
+        <w:rPr>
+          <w:lang w:val="es-ES"/>
+        </w:rPr>
       </w:pPr>
       <w:r>
         <w:rPr>
@@ -30775,12 +30096,16 @@
         <w:footnoteRef/>
       </w:r>
       <w:r>
+        <w:rPr>
+          <w:lang w:val="es-ES"/>
+        </w:rPr>
         <w:t xml:space="preserve"> </w:t>
       </w:r>
       <w:hyperlink r:id="rId55" w:history="1">
         <w:r>
           <w:rPr>
             <w:rStyle w:val="Hipervnculo"/>
+            <w:lang w:val="es-ES"/>
           </w:rPr>
           <w:t>http://sandbox.wf4ever-project.org/roevaluate/</w:t>
         </w:r>
@@ -30791,6 +30116,9 @@
     <w:p>
       <w:pPr>
         <w:pStyle w:val="Textonotapie"/>
+        <w:rPr>
+          <w:lang w:val="es-ES"/>
+        </w:rPr>
       </w:pPr>
       <w:r>
         <w:rPr>
@@ -30799,15 +30127,16 @@
         <w:footnoteRef/>
       </w:r>
       <w:r>
-        <w:t xml:space="preserve"> </w:t>
-      </w:r>
-      <w:r>
-        <w:t xml:space="preserve"> </w:t>
+        <w:rPr>
+          <w:lang w:val="es-ES"/>
+        </w:rPr>
+        <w:t xml:space="preserve">  </w:t>
       </w:r>
       <w:hyperlink r:id="rId56" w:history="1">
         <w:r>
           <w:rPr>
             <w:rStyle w:val="Hipervnculo"/>
+            <w:lang w:val="es-ES"/>
           </w:rPr>
           <w:t>http://purl.org/minim/checklist-service</w:t>
         </w:r>
@@ -30818,6 +30147,9 @@
     <w:p>
       <w:pPr>
         <w:pStyle w:val="Textonotapie"/>
+        <w:rPr>
+          <w:lang w:val="es-ES"/>
+        </w:rPr>
       </w:pPr>
       <w:r>
         <w:rPr>
@@ -30826,12 +30158,16 @@
         <w:footnoteRef/>
       </w:r>
       <w:r>
+        <w:rPr>
+          <w:lang w:val="es-ES"/>
+        </w:rPr>
         <w:t xml:space="preserve"> </w:t>
       </w:r>
       <w:hyperlink r:id="rId57" w:history="1">
         <w:r>
           <w:rPr>
             <w:rStyle w:val="Hipervnculo"/>
+            <w:lang w:val="es-ES"/>
           </w:rPr>
           <w:t>http://www.wf4ever-project.org/wiki/display/docs/RO+checklist+evaluation+API</w:t>
         </w:r>
@@ -30842,6 +30178,9 @@
     <w:p>
       <w:pPr>
         <w:pStyle w:val="Textonotapie"/>
+        <w:rPr>
+          <w:lang w:val="es-ES"/>
+        </w:rPr>
       </w:pPr>
       <w:r>
         <w:rPr>
@@ -30850,6 +30189,9 @@
         <w:footnoteRef/>
       </w:r>
       <w:r>
+        <w:rPr>
+          <w:lang w:val="es-ES"/>
+        </w:rPr>
         <w:t xml:space="preserve"> </w:t>
       </w:r>
       <w:hyperlink r:id="rId58" w:history="1">
@@ -30858,7 +30200,7 @@
             <w:rStyle w:val="Hipervnculo"/>
             <w:rFonts w:ascii="Helvetica" w:hAnsi="Helvetica"/>
             <w:szCs w:val="22"/>
-            <w:lang w:val="en-US"/>
+            <w:lang w:val="es-ES"/>
           </w:rPr>
           <w:t>http://www.genome.jp/kegg/</w:t>
         </w:r>
@@ -30869,6 +30211,9 @@
     <w:p>
       <w:pPr>
         <w:pStyle w:val="Textonotapie"/>
+        <w:rPr>
+          <w:lang w:val="es-ES"/>
+        </w:rPr>
       </w:pPr>
       <w:r>
         <w:rPr>
@@ -30877,12 +30222,16 @@
         <w:footnoteRef/>
       </w:r>
       <w:r>
+        <w:rPr>
+          <w:lang w:val="es-ES"/>
+        </w:rPr>
         <w:t xml:space="preserve"> </w:t>
       </w:r>
       <w:hyperlink r:id="rId59" w:history="1">
         <w:r>
           <w:rPr>
             <w:rStyle w:val="Hipervnculo"/>
+            <w:lang w:val="es-ES"/>
           </w:rPr>
           <w:t>https://github.com/wf4ever/ro-catalogue/blob/master/v0.1/golden-exemplar-gk/checklist-runnable.rdf</w:t>
         </w:r>
@@ -30893,6 +30242,9 @@
     <w:p>
       <w:pPr>
         <w:pStyle w:val="Textonotapie"/>
+        <w:rPr>
+          <w:lang w:val="es-ES"/>
+        </w:rPr>
       </w:pPr>
       <w:r>
         <w:rPr>
@@ -30901,12 +30253,16 @@
         <w:footnoteRef/>
       </w:r>
       <w:r>
+        <w:rPr>
+          <w:lang w:val="es-ES"/>
+        </w:rPr>
         <w:t xml:space="preserve"> </w:t>
       </w:r>
       <w:hyperlink r:id="rId60" w:history="1">
         <w:r>
           <w:rPr>
             <w:rStyle w:val="Hipervnculo"/>
+            <w:lang w:val="es-ES"/>
           </w:rPr>
           <w:t>https://github.com/wf4ever/ro-catalogue/blob/master/v0.1/Y2Demo-test/workflow-experiment-checklist.rdf</w:t>
         </w:r>
@@ -30917,6 +30273,9 @@
     <w:p>
       <w:pPr>
         <w:pStyle w:val="Textonotapie"/>
+        <w:rPr>
+          <w:lang w:val="es-ES"/>
+        </w:rPr>
       </w:pPr>
       <w:r>
         <w:rPr>
@@ -30925,12 +30284,16 @@
         <w:footnoteRef/>
       </w:r>
       <w:r>
+        <w:rPr>
+          <w:lang w:val="es-ES"/>
+        </w:rPr>
         <w:t xml:space="preserve"> </w:t>
       </w:r>
       <w:hyperlink r:id="rId61" w:history="1">
         <w:r>
           <w:rPr>
             <w:rStyle w:val="Hipervnculo"/>
+            <w:lang w:val="es-ES"/>
           </w:rPr>
           <w:t>https://github.com/wf4ever/ro-catalogue/blob/master/v0.1/minim-evaluation/chembox-minim-samples.ttl</w:t>
         </w:r>
@@ -30941,6 +30304,9 @@
     <w:p>
       <w:pPr>
         <w:pStyle w:val="Textonotapie"/>
+        <w:rPr>
+          <w:lang w:val="es-ES"/>
+        </w:rPr>
       </w:pPr>
       <w:r>
         <w:rPr>
@@ -30949,12 +30315,16 @@
         <w:footnoteRef/>
       </w:r>
       <w:r>
+        <w:rPr>
+          <w:lang w:val="es-ES"/>
+        </w:rPr>
         <w:t xml:space="preserve"> </w:t>
       </w:r>
       <w:hyperlink r:id="rId62" w:history="1">
         <w:r>
           <w:rPr>
             <w:rStyle w:val="Hipervnculo"/>
+            <w:lang w:val="es-ES"/>
           </w:rPr>
           <w:t>https://github.com/wf4ever/ro-catalogue/blob/master/v0.1/minim-evaluation/chembox_evaluate.sh</w:t>
         </w:r>
@@ -30965,6 +30335,9 @@
     <w:p>
       <w:pPr>
         <w:pStyle w:val="Textonotapie"/>
+        <w:rPr>
+          <w:lang w:val="es-ES"/>
+        </w:rPr>
       </w:pPr>
       <w:r>
         <w:rPr>
@@ -30973,12 +30346,16 @@
         <w:footnoteRef/>
       </w:r>
       <w:r>
+        <w:rPr>
+          <w:lang w:val="es-ES"/>
+        </w:rPr>
         <w:t xml:space="preserve"> </w:t>
       </w:r>
       <w:hyperlink r:id="rId63" w:history="1">
         <w:r>
           <w:rPr>
             <w:rStyle w:val="Hipervnculo"/>
+            <w:lang w:val="es-ES"/>
           </w:rPr>
           <w:t>https://github.com/wf4ever/ro-catalogue/blob/master/v0.1/minim-evaluation/chembox.ttl</w:t>
         </w:r>
@@ -30989,6 +30366,9 @@
     <w:p>
       <w:pPr>
         <w:pStyle w:val="Textonotapie"/>
+        <w:rPr>
+          <w:lang w:val="es-ES"/>
+        </w:rPr>
       </w:pPr>
       <w:r>
         <w:rPr>
@@ -30997,12 +30377,16 @@
         <w:footnoteRef/>
       </w:r>
       <w:r>
+        <w:rPr>
+          <w:lang w:val="es-ES"/>
+        </w:rPr>
         <w:t xml:space="preserve"> </w:t>
       </w:r>
       <w:hyperlink r:id="rId64" w:history="1">
         <w:r>
           <w:rPr>
             <w:rStyle w:val="Hipervnculo"/>
+            <w:lang w:val="es-ES"/>
           </w:rPr>
           <w:t>http://www.wf4ever-project.org/wiki/display/docs/Reliability+Evaluation+API</w:t>
         </w:r>
@@ -31016,6 +30400,7 @@
         <w:rPr>
           <w:rStyle w:val="Hipervnculo"/>
           <w:sz w:val="24"/>
+          <w:lang w:val="es-ES"/>
         </w:rPr>
       </w:pPr>
       <w:r>
@@ -31025,6 +30410,9 @@
         <w:footnoteRef/>
       </w:r>
       <w:r>
+        <w:rPr>
+          <w:lang w:val="es-ES"/>
+        </w:rPr>
         <w:t xml:space="preserve"> </w:t>
       </w:r>
       <w:hyperlink r:id="rId65" w:history="1">
@@ -31033,7 +30421,7 @@
             <w:rStyle w:val="Hipervnculo"/>
             <w:rFonts w:ascii="Helvetica" w:hAnsi="Helvetica"/>
             <w:szCs w:val="22"/>
-            <w:lang w:val="en-US"/>
+            <w:lang w:val="es-ES"/>
           </w:rPr>
           <w:t>http://sandbox.wf4ever-project.org/decayMonitoring/visual.html?id=rouri</w:t>
         </w:r>
@@ -31044,6 +30432,9 @@
     <w:p>
       <w:pPr>
         <w:spacing w:line="240" w:lineRule="auto"/>
+        <w:rPr>
+          <w:lang w:val="es-ES"/>
+        </w:rPr>
       </w:pPr>
       <w:r>
         <w:rPr>
@@ -31057,6 +30448,7 @@
         <w:rPr>
           <w:sz w:val="18"/>
           <w:szCs w:val="18"/>
+          <w:lang w:val="es-ES"/>
         </w:rPr>
         <w:t xml:space="preserve"> </w:t>
       </w:r>
@@ -31066,6 +30458,7 @@
             <w:rStyle w:val="Hipervnculo"/>
             <w:sz w:val="18"/>
             <w:szCs w:val="18"/>
+            <w:lang w:val="es-ES"/>
           </w:rPr>
           <w:t>http://sandbox.wf4ever-project.org/decayMonitoring/monitor.html</w:t>
         </w:r>
@@ -31228,7 +30621,7 @@
         <w:rStyle w:val="Nmerodepgina"/>
         <w:noProof/>
       </w:rPr>
-      <w:t>2</w:t>
+      <w:t>42</w:t>
     </w:r>
     <w:r>
       <w:rPr>
@@ -31335,7 +30728,7 @@
         <w:rStyle w:val="Nmerodepgina"/>
         <w:noProof/>
       </w:rPr>
-      <w:t>3</w:t>
+      <w:t>43</w:t>
     </w:r>
     <w:r>
       <w:rPr>
@@ -40373,7 +39766,7 @@
 </file>
 
 <file path=customXml/itemProps1.xml><?xml version="1.0" encoding="utf-8"?>
-<ds:datastoreItem xmlns:ds="http://schemas.openxmlformats.org/officeDocument/2006/customXml" ds:itemID="{E4C23364-BE3B-4A72-BFA1-D9B041C6C0C7}">
+<ds:datastoreItem xmlns:ds="http://schemas.openxmlformats.org/officeDocument/2006/customXml" ds:itemID="{E9C43FDD-B659-4550-9936-4E7E18678B8D}">
   <ds:schemaRefs>
     <ds:schemaRef ds:uri="http://schemas.openxmlformats.org/officeDocument/2006/bibliography"/>
   </ds:schemaRefs>

</xml_diff>